<commit_message>
Final Report Minus the software stuff
</commit_message>
<xml_diff>
--- a/final/documentation/FinalReport.docx
+++ b/final/documentation/FinalReport.docx
@@ -128,8 +128,6 @@
         </w:rPr>
         <w:t>December 9, 2015</w:t>
       </w:r>
-      <w:bookmarkStart w:id="0" w:name="_GoBack"/>
-      <w:bookmarkEnd w:id="0"/>
     </w:p>
     <w:p>
       <w:r>
@@ -186,7 +184,7 @@
           <w:r>
             <w:fldChar w:fldCharType="separate"/>
           </w:r>
-          <w:hyperlink w:anchor="_Toc435107652" w:history="1">
+          <w:hyperlink w:anchor="_Toc437030824" w:history="1">
             <w:r>
               <w:rPr>
                 <w:rStyle w:val="Hyperlink"/>
@@ -213,7 +211,7 @@
                 <w:noProof/>
                 <w:webHidden/>
               </w:rPr>
-              <w:instrText xml:space="preserve"> PAGEREF _Toc435107652 \h </w:instrText>
+              <w:instrText xml:space="preserve"> PAGEREF _Toc437030824 \h </w:instrText>
             </w:r>
             <w:r>
               <w:rPr>
@@ -255,13 +253,14 @@
               <w:noProof/>
             </w:rPr>
           </w:pPr>
-          <w:hyperlink w:anchor="_Toc435107653" w:history="1">
+          <w:hyperlink w:anchor="_Toc437030825" w:history="1">
             <w:r>
               <w:rPr>
                 <w:rStyle w:val="Hyperlink"/>
-                <w:noProof/>
-              </w:rPr>
-              <w:t>Theory</w:t>
+                <w:rFonts w:eastAsia="Times New Roman"/>
+                <w:noProof/>
+              </w:rPr>
+              <w:t>Design Summary</w:t>
             </w:r>
             <w:r>
               <w:rPr>
@@ -282,7 +281,76 @@
                 <w:noProof/>
                 <w:webHidden/>
               </w:rPr>
-              <w:instrText xml:space="preserve"> PAGEREF _Toc435107653 \h </w:instrText>
+              <w:instrText xml:space="preserve"> PAGEREF _Toc437030825 \h </w:instrText>
+            </w:r>
+            <w:r>
+              <w:rPr>
+                <w:noProof/>
+                <w:webHidden/>
+              </w:rPr>
+            </w:r>
+            <w:r>
+              <w:rPr>
+                <w:noProof/>
+                <w:webHidden/>
+              </w:rPr>
+              <w:fldChar w:fldCharType="separate"/>
+            </w:r>
+            <w:r>
+              <w:rPr>
+                <w:noProof/>
+                <w:webHidden/>
+              </w:rPr>
+              <w:t>3</w:t>
+            </w:r>
+            <w:r>
+              <w:rPr>
+                <w:noProof/>
+                <w:webHidden/>
+              </w:rPr>
+              <w:fldChar w:fldCharType="end"/>
+            </w:r>
+          </w:hyperlink>
+        </w:p>
+        <w:p>
+          <w:pPr>
+            <w:pStyle w:val="TOC1"/>
+            <w:tabs>
+              <w:tab w:val="right" w:leader="dot" w:pos="9350"/>
+            </w:tabs>
+            <w:rPr>
+              <w:rFonts w:cstheme="minorBidi"/>
+              <w:noProof/>
+            </w:rPr>
+          </w:pPr>
+          <w:hyperlink w:anchor="_Toc437030826" w:history="1">
+            <w:r>
+              <w:rPr>
+                <w:rStyle w:val="Hyperlink"/>
+                <w:noProof/>
+              </w:rPr>
+              <w:t>Hardware Design</w:t>
+            </w:r>
+            <w:r>
+              <w:rPr>
+                <w:noProof/>
+                <w:webHidden/>
+              </w:rPr>
+              <w:tab/>
+            </w:r>
+            <w:r>
+              <w:rPr>
+                <w:noProof/>
+                <w:webHidden/>
+              </w:rPr>
+              <w:fldChar w:fldCharType="begin"/>
+            </w:r>
+            <w:r>
+              <w:rPr>
+                <w:noProof/>
+                <w:webHidden/>
+              </w:rPr>
+              <w:instrText xml:space="preserve"> PAGEREF _Toc437030826 \h </w:instrText>
             </w:r>
             <w:r>
               <w:rPr>
@@ -324,14 +392,13 @@
               <w:noProof/>
             </w:rPr>
           </w:pPr>
-          <w:hyperlink w:anchor="_Toc435107654" w:history="1">
+          <w:hyperlink w:anchor="_Toc437030827" w:history="1">
             <w:r>
               <w:rPr>
                 <w:rStyle w:val="Hyperlink"/>
-                <w:rFonts w:eastAsia="Times New Roman"/>
-                <w:noProof/>
-              </w:rPr>
-              <w:t>Design Summary</w:t>
+                <w:noProof/>
+              </w:rPr>
+              <w:t>Hardware</w:t>
             </w:r>
             <w:r>
               <w:rPr>
@@ -352,7 +419,7 @@
                 <w:noProof/>
                 <w:webHidden/>
               </w:rPr>
-              <w:instrText xml:space="preserve"> PAGEREF _Toc435107654 \h </w:instrText>
+              <w:instrText xml:space="preserve"> PAGEREF _Toc437030827 \h </w:instrText>
             </w:r>
             <w:r>
               <w:rPr>
@@ -373,6 +440,213 @@
                 <w:webHidden/>
               </w:rPr>
               <w:t>3</w:t>
+            </w:r>
+            <w:r>
+              <w:rPr>
+                <w:noProof/>
+                <w:webHidden/>
+              </w:rPr>
+              <w:fldChar w:fldCharType="end"/>
+            </w:r>
+          </w:hyperlink>
+        </w:p>
+        <w:p>
+          <w:pPr>
+            <w:pStyle w:val="TOC3"/>
+            <w:tabs>
+              <w:tab w:val="right" w:leader="dot" w:pos="9350"/>
+            </w:tabs>
+            <w:rPr>
+              <w:rFonts w:cstheme="minorBidi"/>
+              <w:noProof/>
+            </w:rPr>
+          </w:pPr>
+          <w:hyperlink w:anchor="_Toc437030828" w:history="1">
+            <w:r>
+              <w:rPr>
+                <w:rStyle w:val="Hyperlink"/>
+                <w:noProof/>
+              </w:rPr>
+              <w:t>Additional Part description</w:t>
+            </w:r>
+            <w:r>
+              <w:rPr>
+                <w:noProof/>
+                <w:webHidden/>
+              </w:rPr>
+              <w:tab/>
+            </w:r>
+            <w:r>
+              <w:rPr>
+                <w:noProof/>
+                <w:webHidden/>
+              </w:rPr>
+              <w:fldChar w:fldCharType="begin"/>
+            </w:r>
+            <w:r>
+              <w:rPr>
+                <w:noProof/>
+                <w:webHidden/>
+              </w:rPr>
+              <w:instrText xml:space="preserve"> PAGEREF _Toc437030828 \h </w:instrText>
+            </w:r>
+            <w:r>
+              <w:rPr>
+                <w:noProof/>
+                <w:webHidden/>
+              </w:rPr>
+            </w:r>
+            <w:r>
+              <w:rPr>
+                <w:noProof/>
+                <w:webHidden/>
+              </w:rPr>
+              <w:fldChar w:fldCharType="separate"/>
+            </w:r>
+            <w:r>
+              <w:rPr>
+                <w:noProof/>
+                <w:webHidden/>
+              </w:rPr>
+              <w:t>8</w:t>
+            </w:r>
+            <w:r>
+              <w:rPr>
+                <w:noProof/>
+                <w:webHidden/>
+              </w:rPr>
+              <w:fldChar w:fldCharType="end"/>
+            </w:r>
+          </w:hyperlink>
+        </w:p>
+        <w:p>
+          <w:pPr>
+            <w:pStyle w:val="TOC3"/>
+            <w:tabs>
+              <w:tab w:val="right" w:leader="dot" w:pos="9350"/>
+            </w:tabs>
+            <w:rPr>
+              <w:rFonts w:cstheme="minorBidi"/>
+              <w:noProof/>
+            </w:rPr>
+          </w:pPr>
+          <w:hyperlink w:anchor="_Toc437030829" w:history="1">
+            <w:r>
+              <w:rPr>
+                <w:rStyle w:val="Hyperlink"/>
+                <w:noProof/>
+              </w:rPr>
+              <w:t>Pin Assignments and Pin Usage Descriptions</w:t>
+            </w:r>
+            <w:r>
+              <w:rPr>
+                <w:noProof/>
+                <w:webHidden/>
+              </w:rPr>
+              <w:tab/>
+            </w:r>
+            <w:r>
+              <w:rPr>
+                <w:noProof/>
+                <w:webHidden/>
+              </w:rPr>
+              <w:fldChar w:fldCharType="begin"/>
+            </w:r>
+            <w:r>
+              <w:rPr>
+                <w:noProof/>
+                <w:webHidden/>
+              </w:rPr>
+              <w:instrText xml:space="preserve"> PAGEREF _Toc437030829 \h </w:instrText>
+            </w:r>
+            <w:r>
+              <w:rPr>
+                <w:noProof/>
+                <w:webHidden/>
+              </w:rPr>
+            </w:r>
+            <w:r>
+              <w:rPr>
+                <w:noProof/>
+                <w:webHidden/>
+              </w:rPr>
+              <w:fldChar w:fldCharType="separate"/>
+            </w:r>
+            <w:r>
+              <w:rPr>
+                <w:noProof/>
+                <w:webHidden/>
+              </w:rPr>
+              <w:t>9</w:t>
+            </w:r>
+            <w:r>
+              <w:rPr>
+                <w:noProof/>
+                <w:webHidden/>
+              </w:rPr>
+              <w:fldChar w:fldCharType="end"/>
+            </w:r>
+          </w:hyperlink>
+        </w:p>
+        <w:p>
+          <w:pPr>
+            <w:pStyle w:val="TOC3"/>
+            <w:tabs>
+              <w:tab w:val="right" w:leader="dot" w:pos="9350"/>
+            </w:tabs>
+            <w:rPr>
+              <w:rFonts w:cstheme="minorBidi"/>
+              <w:noProof/>
+            </w:rPr>
+          </w:pPr>
+          <w:hyperlink w:anchor="_Toc437030830" w:history="1">
+            <w:r>
+              <w:rPr>
+                <w:rStyle w:val="Hyperlink"/>
+                <w:noProof/>
+              </w:rPr>
+              <w:t>Circuit Diagrams</w:t>
+            </w:r>
+            <w:r>
+              <w:rPr>
+                <w:noProof/>
+                <w:webHidden/>
+              </w:rPr>
+              <w:tab/>
+            </w:r>
+            <w:r>
+              <w:rPr>
+                <w:noProof/>
+                <w:webHidden/>
+              </w:rPr>
+              <w:fldChar w:fldCharType="begin"/>
+            </w:r>
+            <w:r>
+              <w:rPr>
+                <w:noProof/>
+                <w:webHidden/>
+              </w:rPr>
+              <w:instrText xml:space="preserve"> PAGEREF _Toc437030830 \h </w:instrText>
+            </w:r>
+            <w:r>
+              <w:rPr>
+                <w:noProof/>
+                <w:webHidden/>
+              </w:rPr>
+            </w:r>
+            <w:r>
+              <w:rPr>
+                <w:noProof/>
+                <w:webHidden/>
+              </w:rPr>
+              <w:fldChar w:fldCharType="separate"/>
+            </w:r>
+            <w:r>
+              <w:rPr>
+                <w:noProof/>
+                <w:webHidden/>
+              </w:rPr>
+              <w:t>11</w:t>
             </w:r>
             <w:r>
               <w:rPr>
@@ -394,13 +668,13 @@
               <w:noProof/>
             </w:rPr>
           </w:pPr>
-          <w:hyperlink w:anchor="_Toc435107655" w:history="1">
+          <w:hyperlink w:anchor="_Toc437030831" w:history="1">
             <w:r>
               <w:rPr>
                 <w:rStyle w:val="Hyperlink"/>
                 <w:noProof/>
               </w:rPr>
-              <w:t>Hardware Design</w:t>
+              <w:t>Software Design</w:t>
             </w:r>
             <w:r>
               <w:rPr>
@@ -421,7 +695,7 @@
                 <w:noProof/>
                 <w:webHidden/>
               </w:rPr>
-              <w:instrText xml:space="preserve"> PAGEREF _Toc435107655 \h </w:instrText>
+              <w:instrText xml:space="preserve"> PAGEREF _Toc437030831 \h </w:instrText>
             </w:r>
             <w:r>
               <w:rPr>
@@ -441,7 +715,7 @@
                 <w:noProof/>
                 <w:webHidden/>
               </w:rPr>
-              <w:t>4</w:t>
+              <w:t>16</w:t>
             </w:r>
             <w:r>
               <w:rPr>
@@ -463,13 +737,13 @@
               <w:noProof/>
             </w:rPr>
           </w:pPr>
-          <w:hyperlink w:anchor="_Toc435107656" w:history="1">
+          <w:hyperlink w:anchor="_Toc437030832" w:history="1">
             <w:r>
               <w:rPr>
                 <w:rStyle w:val="Hyperlink"/>
                 <w:noProof/>
               </w:rPr>
-              <w:t>Additional Part description</w:t>
+              <w:t>Overview</w:t>
             </w:r>
             <w:r>
               <w:rPr>
@@ -490,7 +764,7 @@
                 <w:noProof/>
                 <w:webHidden/>
               </w:rPr>
-              <w:instrText xml:space="preserve"> PAGEREF _Toc435107656 \h </w:instrText>
+              <w:instrText xml:space="preserve"> PAGEREF _Toc437030832 \h </w:instrText>
             </w:r>
             <w:r>
               <w:rPr>
@@ -510,7 +784,7 @@
                 <w:noProof/>
                 <w:webHidden/>
               </w:rPr>
-              <w:t>4</w:t>
+              <w:t>16</w:t>
             </w:r>
             <w:r>
               <w:rPr>
@@ -532,13 +806,13 @@
               <w:noProof/>
             </w:rPr>
           </w:pPr>
-          <w:hyperlink w:anchor="_Toc435107657" w:history="1">
+          <w:hyperlink w:anchor="_Toc437030833" w:history="1">
             <w:r>
               <w:rPr>
                 <w:rStyle w:val="Hyperlink"/>
                 <w:noProof/>
               </w:rPr>
-              <w:t>Pin Assignments and Pin Usage Descriptions</w:t>
+              <w:t>Block Diagram</w:t>
             </w:r>
             <w:r>
               <w:rPr>
@@ -559,7 +833,7 @@
                 <w:noProof/>
                 <w:webHidden/>
               </w:rPr>
-              <w:instrText xml:space="preserve"> PAGEREF _Toc435107657 \h </w:instrText>
+              <w:instrText xml:space="preserve"> PAGEREF _Toc437030833 \h </w:instrText>
             </w:r>
             <w:r>
               <w:rPr>
@@ -579,7 +853,7 @@
                 <w:noProof/>
                 <w:webHidden/>
               </w:rPr>
-              <w:t>5</w:t>
+              <w:t>17</w:t>
             </w:r>
             <w:r>
               <w:rPr>
@@ -601,13 +875,13 @@
               <w:noProof/>
             </w:rPr>
           </w:pPr>
-          <w:hyperlink w:anchor="_Toc435107658" w:history="1">
+          <w:hyperlink w:anchor="_Toc437030834" w:history="1">
             <w:r>
               <w:rPr>
                 <w:rStyle w:val="Hyperlink"/>
                 <w:noProof/>
               </w:rPr>
-              <w:t>Circuit Diagrams</w:t>
+              <w:t>Function Descriptions</w:t>
             </w:r>
             <w:r>
               <w:rPr>
@@ -628,7 +902,7 @@
                 <w:noProof/>
                 <w:webHidden/>
               </w:rPr>
-              <w:instrText xml:space="preserve"> PAGEREF _Toc435107658 \h </w:instrText>
+              <w:instrText xml:space="preserve"> PAGEREF _Toc437030834 \h </w:instrText>
             </w:r>
             <w:r>
               <w:rPr>
@@ -648,7 +922,7 @@
                 <w:noProof/>
                 <w:webHidden/>
               </w:rPr>
-              <w:t>7</w:t>
+              <w:t>18</w:t>
             </w:r>
             <w:r>
               <w:rPr>
@@ -670,13 +944,13 @@
               <w:noProof/>
             </w:rPr>
           </w:pPr>
-          <w:hyperlink w:anchor="_Toc435107659" w:history="1">
+          <w:hyperlink w:anchor="_Toc437030835" w:history="1">
             <w:r>
               <w:rPr>
                 <w:rStyle w:val="Hyperlink"/>
                 <w:noProof/>
               </w:rPr>
-              <w:t>Software Design</w:t>
+              <w:t>Testing Design</w:t>
             </w:r>
             <w:r>
               <w:rPr>
@@ -697,7 +971,7 @@
                 <w:noProof/>
                 <w:webHidden/>
               </w:rPr>
-              <w:instrText xml:space="preserve"> PAGEREF _Toc435107659 \h </w:instrText>
+              <w:instrText xml:space="preserve"> PAGEREF _Toc437030835 \h </w:instrText>
             </w:r>
             <w:r>
               <w:rPr>
@@ -717,7 +991,7 @@
                 <w:noProof/>
                 <w:webHidden/>
               </w:rPr>
-              <w:t>12</w:t>
+              <w:t>20</w:t>
             </w:r>
             <w:r>
               <w:rPr>
@@ -739,7 +1013,7 @@
               <w:noProof/>
             </w:rPr>
           </w:pPr>
-          <w:hyperlink w:anchor="_Toc435107660" w:history="1">
+          <w:hyperlink w:anchor="_Toc437030836" w:history="1">
             <w:r>
               <w:rPr>
                 <w:rStyle w:val="Hyperlink"/>
@@ -766,7 +1040,7 @@
                 <w:noProof/>
                 <w:webHidden/>
               </w:rPr>
-              <w:instrText xml:space="preserve"> PAGEREF _Toc435107660 \h </w:instrText>
+              <w:instrText xml:space="preserve"> PAGEREF _Toc437030836 \h </w:instrText>
             </w:r>
             <w:r>
               <w:rPr>
@@ -786,7 +1060,7 @@
                 <w:noProof/>
                 <w:webHidden/>
               </w:rPr>
-              <w:t>12</w:t>
+              <w:t>20</w:t>
             </w:r>
             <w:r>
               <w:rPr>
@@ -808,13 +1082,13 @@
               <w:noProof/>
             </w:rPr>
           </w:pPr>
-          <w:hyperlink w:anchor="_Toc435107661" w:history="1">
+          <w:hyperlink w:anchor="_Toc437030837" w:history="1">
             <w:r>
               <w:rPr>
                 <w:rStyle w:val="Hyperlink"/>
                 <w:noProof/>
               </w:rPr>
-              <w:t>Block Diagram</w:t>
+              <w:t>Tests</w:t>
             </w:r>
             <w:r>
               <w:rPr>
@@ -835,7 +1109,7 @@
                 <w:noProof/>
                 <w:webHidden/>
               </w:rPr>
-              <w:instrText xml:space="preserve"> PAGEREF _Toc435107661 \h </w:instrText>
+              <w:instrText xml:space="preserve"> PAGEREF _Toc437030837 \h </w:instrText>
             </w:r>
             <w:r>
               <w:rPr>
@@ -855,559 +1129,7 @@
                 <w:noProof/>
                 <w:webHidden/>
               </w:rPr>
-              <w:t>13</w:t>
-            </w:r>
-            <w:r>
-              <w:rPr>
-                <w:noProof/>
-                <w:webHidden/>
-              </w:rPr>
-              <w:fldChar w:fldCharType="end"/>
-            </w:r>
-          </w:hyperlink>
-        </w:p>
-        <w:p>
-          <w:pPr>
-            <w:pStyle w:val="TOC3"/>
-            <w:tabs>
-              <w:tab w:val="right" w:leader="dot" w:pos="9350"/>
-            </w:tabs>
-            <w:rPr>
-              <w:rFonts w:cstheme="minorBidi"/>
-              <w:noProof/>
-            </w:rPr>
-          </w:pPr>
-          <w:hyperlink w:anchor="_Toc435107662" w:history="1">
-            <w:r>
-              <w:rPr>
-                <w:rStyle w:val="Hyperlink"/>
-                <w:noProof/>
-              </w:rPr>
-              <w:t>Function Descriptions</w:t>
-            </w:r>
-            <w:r>
-              <w:rPr>
-                <w:noProof/>
-                <w:webHidden/>
-              </w:rPr>
-              <w:tab/>
-            </w:r>
-            <w:r>
-              <w:rPr>
-                <w:noProof/>
-                <w:webHidden/>
-              </w:rPr>
-              <w:fldChar w:fldCharType="begin"/>
-            </w:r>
-            <w:r>
-              <w:rPr>
-                <w:noProof/>
-                <w:webHidden/>
-              </w:rPr>
-              <w:instrText xml:space="preserve"> PAGEREF _Toc435107662 \h </w:instrText>
-            </w:r>
-            <w:r>
-              <w:rPr>
-                <w:noProof/>
-                <w:webHidden/>
-              </w:rPr>
-            </w:r>
-            <w:r>
-              <w:rPr>
-                <w:noProof/>
-                <w:webHidden/>
-              </w:rPr>
-              <w:fldChar w:fldCharType="separate"/>
-            </w:r>
-            <w:r>
-              <w:rPr>
-                <w:noProof/>
-                <w:webHidden/>
-              </w:rPr>
-              <w:t>14</w:t>
-            </w:r>
-            <w:r>
-              <w:rPr>
-                <w:noProof/>
-                <w:webHidden/>
-              </w:rPr>
-              <w:fldChar w:fldCharType="end"/>
-            </w:r>
-          </w:hyperlink>
-        </w:p>
-        <w:p>
-          <w:pPr>
-            <w:pStyle w:val="TOC1"/>
-            <w:tabs>
-              <w:tab w:val="right" w:leader="dot" w:pos="9350"/>
-            </w:tabs>
-            <w:rPr>
-              <w:rFonts w:cstheme="minorBidi"/>
-              <w:noProof/>
-            </w:rPr>
-          </w:pPr>
-          <w:hyperlink w:anchor="_Toc435107663" w:history="1">
-            <w:r>
-              <w:rPr>
-                <w:rStyle w:val="Hyperlink"/>
-                <w:noProof/>
-              </w:rPr>
-              <w:t>Testing Design</w:t>
-            </w:r>
-            <w:r>
-              <w:rPr>
-                <w:noProof/>
-                <w:webHidden/>
-              </w:rPr>
-              <w:tab/>
-            </w:r>
-            <w:r>
-              <w:rPr>
-                <w:noProof/>
-                <w:webHidden/>
-              </w:rPr>
-              <w:fldChar w:fldCharType="begin"/>
-            </w:r>
-            <w:r>
-              <w:rPr>
-                <w:noProof/>
-                <w:webHidden/>
-              </w:rPr>
-              <w:instrText xml:space="preserve"> PAGEREF _Toc435107663 \h </w:instrText>
-            </w:r>
-            <w:r>
-              <w:rPr>
-                <w:noProof/>
-                <w:webHidden/>
-              </w:rPr>
-            </w:r>
-            <w:r>
-              <w:rPr>
-                <w:noProof/>
-                <w:webHidden/>
-              </w:rPr>
-              <w:fldChar w:fldCharType="separate"/>
-            </w:r>
-            <w:r>
-              <w:rPr>
-                <w:noProof/>
-                <w:webHidden/>
-              </w:rPr>
-              <w:t>16</w:t>
-            </w:r>
-            <w:r>
-              <w:rPr>
-                <w:noProof/>
-                <w:webHidden/>
-              </w:rPr>
-              <w:fldChar w:fldCharType="end"/>
-            </w:r>
-          </w:hyperlink>
-        </w:p>
-        <w:p>
-          <w:pPr>
-            <w:pStyle w:val="TOC3"/>
-            <w:tabs>
-              <w:tab w:val="right" w:leader="dot" w:pos="9350"/>
-            </w:tabs>
-            <w:rPr>
-              <w:rFonts w:cstheme="minorBidi"/>
-              <w:noProof/>
-            </w:rPr>
-          </w:pPr>
-          <w:hyperlink w:anchor="_Toc435107664" w:history="1">
-            <w:r>
-              <w:rPr>
-                <w:rStyle w:val="Hyperlink"/>
-                <w:noProof/>
-              </w:rPr>
-              <w:t>Overview</w:t>
-            </w:r>
-            <w:r>
-              <w:rPr>
-                <w:noProof/>
-                <w:webHidden/>
-              </w:rPr>
-              <w:tab/>
-            </w:r>
-            <w:r>
-              <w:rPr>
-                <w:noProof/>
-                <w:webHidden/>
-              </w:rPr>
-              <w:fldChar w:fldCharType="begin"/>
-            </w:r>
-            <w:r>
-              <w:rPr>
-                <w:noProof/>
-                <w:webHidden/>
-              </w:rPr>
-              <w:instrText xml:space="preserve"> PAGEREF _Toc435107664 \h </w:instrText>
-            </w:r>
-            <w:r>
-              <w:rPr>
-                <w:noProof/>
-                <w:webHidden/>
-              </w:rPr>
-            </w:r>
-            <w:r>
-              <w:rPr>
-                <w:noProof/>
-                <w:webHidden/>
-              </w:rPr>
-              <w:fldChar w:fldCharType="separate"/>
-            </w:r>
-            <w:r>
-              <w:rPr>
-                <w:noProof/>
-                <w:webHidden/>
-              </w:rPr>
-              <w:t>16</w:t>
-            </w:r>
-            <w:r>
-              <w:rPr>
-                <w:noProof/>
-                <w:webHidden/>
-              </w:rPr>
-              <w:fldChar w:fldCharType="end"/>
-            </w:r>
-          </w:hyperlink>
-        </w:p>
-        <w:p>
-          <w:pPr>
-            <w:pStyle w:val="TOC3"/>
-            <w:tabs>
-              <w:tab w:val="right" w:leader="dot" w:pos="9350"/>
-            </w:tabs>
-            <w:rPr>
-              <w:rFonts w:cstheme="minorBidi"/>
-              <w:noProof/>
-            </w:rPr>
-          </w:pPr>
-          <w:hyperlink w:anchor="_Toc435107665" w:history="1">
-            <w:r>
-              <w:rPr>
-                <w:rStyle w:val="Hyperlink"/>
-                <w:noProof/>
-              </w:rPr>
-              <w:t>Tests</w:t>
-            </w:r>
-            <w:r>
-              <w:rPr>
-                <w:noProof/>
-                <w:webHidden/>
-              </w:rPr>
-              <w:tab/>
-            </w:r>
-            <w:r>
-              <w:rPr>
-                <w:noProof/>
-                <w:webHidden/>
-              </w:rPr>
-              <w:fldChar w:fldCharType="begin"/>
-            </w:r>
-            <w:r>
-              <w:rPr>
-                <w:noProof/>
-                <w:webHidden/>
-              </w:rPr>
-              <w:instrText xml:space="preserve"> PAGEREF _Toc435107665 \h </w:instrText>
-            </w:r>
-            <w:r>
-              <w:rPr>
-                <w:noProof/>
-                <w:webHidden/>
-              </w:rPr>
-            </w:r>
-            <w:r>
-              <w:rPr>
-                <w:noProof/>
-                <w:webHidden/>
-              </w:rPr>
-              <w:fldChar w:fldCharType="separate"/>
-            </w:r>
-            <w:r>
-              <w:rPr>
-                <w:noProof/>
-                <w:webHidden/>
-              </w:rPr>
-              <w:t>17</w:t>
-            </w:r>
-            <w:r>
-              <w:rPr>
-                <w:noProof/>
-                <w:webHidden/>
-              </w:rPr>
-              <w:fldChar w:fldCharType="end"/>
-            </w:r>
-          </w:hyperlink>
-        </w:p>
-        <w:p>
-          <w:pPr>
-            <w:pStyle w:val="TOC1"/>
-            <w:tabs>
-              <w:tab w:val="right" w:leader="dot" w:pos="9350"/>
-            </w:tabs>
-            <w:rPr>
-              <w:rFonts w:cstheme="minorBidi"/>
-              <w:noProof/>
-            </w:rPr>
-          </w:pPr>
-          <w:hyperlink w:anchor="_Toc435107666" w:history="1">
-            <w:r>
-              <w:rPr>
-                <w:rStyle w:val="Hyperlink"/>
-                <w:noProof/>
-              </w:rPr>
-              <w:t>Summarized Proposal</w:t>
-            </w:r>
-            <w:r>
-              <w:rPr>
-                <w:noProof/>
-                <w:webHidden/>
-              </w:rPr>
-              <w:tab/>
-            </w:r>
-            <w:r>
-              <w:rPr>
-                <w:noProof/>
-                <w:webHidden/>
-              </w:rPr>
-              <w:fldChar w:fldCharType="begin"/>
-            </w:r>
-            <w:r>
-              <w:rPr>
-                <w:noProof/>
-                <w:webHidden/>
-              </w:rPr>
-              <w:instrText xml:space="preserve"> PAGEREF _Toc435107666 \h </w:instrText>
-            </w:r>
-            <w:r>
-              <w:rPr>
-                <w:noProof/>
-                <w:webHidden/>
-              </w:rPr>
-            </w:r>
-            <w:r>
-              <w:rPr>
-                <w:noProof/>
-                <w:webHidden/>
-              </w:rPr>
-              <w:fldChar w:fldCharType="separate"/>
-            </w:r>
-            <w:r>
-              <w:rPr>
-                <w:noProof/>
-                <w:webHidden/>
-              </w:rPr>
-              <w:t>19</w:t>
-            </w:r>
-            <w:r>
-              <w:rPr>
-                <w:noProof/>
-                <w:webHidden/>
-              </w:rPr>
-              <w:fldChar w:fldCharType="end"/>
-            </w:r>
-          </w:hyperlink>
-        </w:p>
-        <w:p>
-          <w:pPr>
-            <w:pStyle w:val="TOC1"/>
-            <w:tabs>
-              <w:tab w:val="right" w:leader="dot" w:pos="9350"/>
-            </w:tabs>
-            <w:rPr>
-              <w:rFonts w:cstheme="minorBidi"/>
-              <w:noProof/>
-            </w:rPr>
-          </w:pPr>
-          <w:hyperlink w:anchor="_Toc435107667" w:history="1">
-            <w:r>
-              <w:rPr>
-                <w:rStyle w:val="Hyperlink"/>
-                <w:noProof/>
-              </w:rPr>
-              <w:t>Part Details</w:t>
-            </w:r>
-            <w:r>
-              <w:rPr>
-                <w:noProof/>
-                <w:webHidden/>
-              </w:rPr>
-              <w:tab/>
-            </w:r>
-            <w:r>
-              <w:rPr>
-                <w:noProof/>
-                <w:webHidden/>
-              </w:rPr>
-              <w:fldChar w:fldCharType="begin"/>
-            </w:r>
-            <w:r>
-              <w:rPr>
-                <w:noProof/>
-                <w:webHidden/>
-              </w:rPr>
-              <w:instrText xml:space="preserve"> PAGEREF _Toc435107667 \h </w:instrText>
-            </w:r>
-            <w:r>
-              <w:rPr>
-                <w:noProof/>
-                <w:webHidden/>
-              </w:rPr>
-            </w:r>
-            <w:r>
-              <w:rPr>
-                <w:noProof/>
-                <w:webHidden/>
-              </w:rPr>
-              <w:fldChar w:fldCharType="separate"/>
-            </w:r>
-            <w:r>
-              <w:rPr>
-                <w:noProof/>
-                <w:webHidden/>
-              </w:rPr>
-              <w:t>19</w:t>
-            </w:r>
-            <w:r>
-              <w:rPr>
-                <w:noProof/>
-                <w:webHidden/>
-              </w:rPr>
-              <w:fldChar w:fldCharType="end"/>
-            </w:r>
-          </w:hyperlink>
-        </w:p>
-        <w:p>
-          <w:pPr>
-            <w:pStyle w:val="TOC1"/>
-            <w:tabs>
-              <w:tab w:val="right" w:leader="dot" w:pos="9350"/>
-            </w:tabs>
-            <w:rPr>
-              <w:rFonts w:cstheme="minorBidi"/>
-              <w:noProof/>
-            </w:rPr>
-          </w:pPr>
-          <w:hyperlink w:anchor="_Toc435107668" w:history="1">
-            <w:r>
-              <w:rPr>
-                <w:rStyle w:val="Hyperlink"/>
-                <w:noProof/>
-              </w:rPr>
-              <w:t>Summarized Use</w:t>
-            </w:r>
-            <w:r>
-              <w:rPr>
-                <w:noProof/>
-                <w:webHidden/>
-              </w:rPr>
-              <w:tab/>
-            </w:r>
-            <w:r>
-              <w:rPr>
-                <w:noProof/>
-                <w:webHidden/>
-              </w:rPr>
-              <w:fldChar w:fldCharType="begin"/>
-            </w:r>
-            <w:r>
-              <w:rPr>
-                <w:noProof/>
-                <w:webHidden/>
-              </w:rPr>
-              <w:instrText xml:space="preserve"> PAGEREF _Toc435107668 \h </w:instrText>
-            </w:r>
-            <w:r>
-              <w:rPr>
-                <w:noProof/>
-                <w:webHidden/>
-              </w:rPr>
-            </w:r>
-            <w:r>
-              <w:rPr>
-                <w:noProof/>
-                <w:webHidden/>
-              </w:rPr>
-              <w:fldChar w:fldCharType="separate"/>
-            </w:r>
-            <w:r>
-              <w:rPr>
-                <w:noProof/>
-                <w:webHidden/>
-              </w:rPr>
-              <w:t>20</w:t>
-            </w:r>
-            <w:r>
-              <w:rPr>
-                <w:noProof/>
-                <w:webHidden/>
-              </w:rPr>
-              <w:fldChar w:fldCharType="end"/>
-            </w:r>
-          </w:hyperlink>
-        </w:p>
-        <w:p>
-          <w:pPr>
-            <w:pStyle w:val="TOC1"/>
-            <w:tabs>
-              <w:tab w:val="right" w:leader="dot" w:pos="9350"/>
-            </w:tabs>
-            <w:rPr>
-              <w:rFonts w:cstheme="minorBidi"/>
-              <w:noProof/>
-            </w:rPr>
-          </w:pPr>
-          <w:hyperlink w:anchor="_Toc435107669" w:history="1">
-            <w:r>
-              <w:rPr>
-                <w:rStyle w:val="Hyperlink"/>
-                <w:noProof/>
-              </w:rPr>
-              <w:t>Proposed Tasks</w:t>
-            </w:r>
-            <w:r>
-              <w:rPr>
-                <w:noProof/>
-                <w:webHidden/>
-              </w:rPr>
-              <w:tab/>
-            </w:r>
-            <w:r>
-              <w:rPr>
-                <w:noProof/>
-                <w:webHidden/>
-              </w:rPr>
-              <w:fldChar w:fldCharType="begin"/>
-            </w:r>
-            <w:r>
-              <w:rPr>
-                <w:noProof/>
-                <w:webHidden/>
-              </w:rPr>
-              <w:instrText xml:space="preserve"> PAGEREF _Toc435107669 \h </w:instrText>
-            </w:r>
-            <w:r>
-              <w:rPr>
-                <w:noProof/>
-                <w:webHidden/>
-              </w:rPr>
-            </w:r>
-            <w:r>
-              <w:rPr>
-                <w:noProof/>
-                <w:webHidden/>
-              </w:rPr>
-              <w:fldChar w:fldCharType="separate"/>
-            </w:r>
-            <w:r>
-              <w:rPr>
-                <w:noProof/>
-                <w:webHidden/>
-              </w:rPr>
-              <w:t>20</w:t>
+              <w:t>21</w:t>
             </w:r>
             <w:r>
               <w:rPr>
@@ -1489,73 +1211,54 @@
       <w:pPr>
         <w:pStyle w:val="Heading1"/>
       </w:pPr>
-      <w:bookmarkStart w:id="1" w:name="_Toc435107652"/>
-      <w:r>
+      <w:bookmarkStart w:id="0" w:name="_Toc437030824"/>
+      <w:r>
+        <w:lastRenderedPageBreak/>
         <w:t>Overview</w:t>
       </w:r>
+      <w:bookmarkEnd w:id="0"/>
+    </w:p>
+    <w:p>
+      <w:pPr>
+        <w:rPr>
+          <w:rFonts w:eastAsia="Times New Roman" w:cs="Times New Roman"/>
+        </w:rPr>
+      </w:pPr>
+    </w:p>
+    <w:p>
+      <w:pPr>
+        <w:pStyle w:val="Heading3"/>
+        <w:rPr>
+          <w:rFonts w:eastAsia="Times New Roman"/>
+        </w:rPr>
+      </w:pPr>
+      <w:bookmarkStart w:id="1" w:name="_Toc437030825"/>
+      <w:r>
+        <w:rPr>
+          <w:rFonts w:eastAsia="Times New Roman"/>
+        </w:rPr>
+        <w:t>Design Summary</w:t>
+      </w:r>
       <w:bookmarkEnd w:id="1"/>
     </w:p>
-    <w:p>
-      <w:pPr>
-        <w:pStyle w:val="Subtitle"/>
-      </w:pPr>
-    </w:p>
-    <w:p>
-      <w:pPr>
-        <w:pStyle w:val="Heading3"/>
-      </w:pPr>
-      <w:bookmarkStart w:id="2" w:name="_Toc435107653"/>
-      <w:r>
-        <w:t>Theory</w:t>
-      </w:r>
-      <w:bookmarkEnd w:id="2"/>
-    </w:p>
-    <w:p/>
-    <w:p>
-      <w:pPr>
-        <w:rPr>
-          <w:rFonts w:eastAsia="Times New Roman" w:cs="Times New Roman"/>
-        </w:rPr>
-      </w:pPr>
-      <w:r>
-        <w:rPr>
-          <w:rFonts w:eastAsia="Times New Roman" w:cs="Times New Roman"/>
-        </w:rPr>
-        <w:t>Since the winner of the competition is based on the team that can acquire the most points by traversing the path, our team has decided to implement a design that focuses on traversing the track. The design will be based on a mostly defensive strategy and build that will allow our robot to traverse the track efficiently while avoiding contact with other robots. The robot will be controlled and directed using the IR sensor that will keep it on the path. The main components of the robot (the microcontroller, wires, board) will be protected by an enclosed shell around those components. The additional sensor that will be used in our design is a range detector. This detector will allow for our robot to scan the field in front of it, and detect if there is another bot nearby. Using this information we can decide on what course of action to take next (slow down to avoid contact, try to speed past the other bot, etc.). The overall design will incorporate defensive techniques, paired with a protected robot, in order to maximize the number of points earned.</w:t>
-      </w:r>
-    </w:p>
-    <w:p>
-      <w:pPr>
-        <w:rPr>
-          <w:rFonts w:eastAsia="Times New Roman" w:cs="Times New Roman"/>
-        </w:rPr>
-      </w:pPr>
-    </w:p>
-    <w:p>
-      <w:pPr>
-        <w:pStyle w:val="Heading3"/>
-        <w:rPr>
-          <w:rFonts w:eastAsia="Times New Roman"/>
-        </w:rPr>
-      </w:pPr>
-      <w:bookmarkStart w:id="3" w:name="_Toc435107654"/>
-      <w:r>
-        <w:rPr>
-          <w:rFonts w:eastAsia="Times New Roman"/>
-        </w:rPr>
-        <w:t>Design Summary</w:t>
-      </w:r>
-      <w:bookmarkEnd w:id="3"/>
-    </w:p>
-    <w:p/>
-    <w:p>
-      <w:r>
-        <w:rPr>
-          <w:rFonts w:eastAsia="Times New Roman"/>
-        </w:rPr>
-        <w:t xml:space="preserve">The design will consist of four infrared transmitters and receivers mounted onto the bottom of the robot in a Y shape, having a sensor at each end at the intersection. This pattern will allow for us to detect if the robot is on the line, in addition to any upcoming junctions. In order to decide which way the robot will go at a junction the side sensors will be used to control which way the robot spins until the middle IR sensors detect a black line. Then the distance sensor will be used to determine whether a path is taken or not. The distance sensor will be mounted on the front of the robot so that the field directly in front of the robot can be scanned. </w:t>
-      </w:r>
-    </w:p>
+    <w:p/>
+    <w:p>
+      <w:r>
+        <w:t xml:space="preserve">This robot follows a black line track, analyzes intersection nodes, and avoids obstacles that are in its path. The design consists of two independent motors that adjust speed and direction in order to follow the track. Eight infrared transmitters and receivers are mounted in a circular formation in order to detect the dark track. The circular formation allows for node analysis in order to determine the location of the robot on the track. </w:t>
+      </w:r>
+      <w:r>
+        <w:t xml:space="preserve">When the robot detects an object on the front it will move off the track and then find the track again once the obstacle has been passed. Objects are detected using an ultrasonic sensor which determines the distance of an object in front of the robot. As that distance decreases the robot begins the sequence that will allow it to avoid the object. </w:t>
+      </w:r>
+      <w:r>
+        <w:t xml:space="preserve"> </w:t>
+      </w:r>
+    </w:p>
+    <w:p/>
+    <w:p/>
+    <w:p/>
+    <w:p/>
+    <w:p/>
+    <w:p/>
     <w:p>
       <w:pPr>
         <w:rPr>
@@ -1566,19 +1269,15 @@
         </w:rPr>
       </w:pPr>
     </w:p>
-    <w:p>
-      <w:pPr>
-        <w:rPr>
-          <w:rFonts w:asciiTheme="majorHAnsi" w:eastAsiaTheme="majorEastAsia" w:hAnsiTheme="majorHAnsi" w:cstheme="majorBidi"/>
-          <w:color w:val="262626" w:themeColor="text1" w:themeTint="D9"/>
-          <w:sz w:val="40"/>
-          <w:szCs w:val="40"/>
-        </w:rPr>
-      </w:pPr>
-    </w:p>
-    <w:p/>
-    <w:p/>
-    <w:p/>
+    <w:p/>
+    <w:p/>
+    <w:p/>
+    <w:p/>
+    <w:p/>
+    <w:p>
+      <w:bookmarkStart w:id="2" w:name="_GoBack"/>
+      <w:bookmarkEnd w:id="2"/>
+    </w:p>
     <w:p/>
     <w:p/>
     <w:p/>
@@ -1586,18 +1285,484 @@
       <w:pPr>
         <w:pStyle w:val="Heading1"/>
       </w:pPr>
-      <w:bookmarkStart w:id="4" w:name="_Toc435107655"/>
-      <w:r>
+      <w:bookmarkStart w:id="3" w:name="_Toc437030826"/>
+      <w:r>
+        <w:lastRenderedPageBreak/>
         <w:t>Hardware Design</w:t>
       </w:r>
+      <w:bookmarkEnd w:id="3"/>
+    </w:p>
+    <w:p>
+      <w:pPr>
+        <w:pStyle w:val="Heading3"/>
+      </w:pPr>
+      <w:bookmarkStart w:id="4" w:name="_Toc437030827"/>
+      <w:r>
+        <w:t>Hardware</w:t>
+      </w:r>
       <w:bookmarkEnd w:id="4"/>
-    </w:p>
-    <w:p/>
+      <w:r>
+        <w:t xml:space="preserve"> </w:t>
+      </w:r>
+    </w:p>
+    <w:p/>
+    <w:p>
+      <w:pPr>
+        <w:keepNext/>
+      </w:pPr>
+      <w:r>
+        <w:rPr>
+          <w:noProof/>
+        </w:rPr>
+        <w:drawing>
+          <wp:inline distT="0" distB="0" distL="0" distR="0" wp14:anchorId="219EA0B2" wp14:editId="5D87921F">
+            <wp:extent cx="5390414" cy="4043913"/>
+            <wp:effectExtent l="6350" t="0" r="7620" b="7620"/>
+            <wp:docPr id="19" name="Picture 19" descr="C:\Users\abigailfrancis\AppData\Local\Microsoft\Windows\INetCache\Content.Word\image.jpg"/>
+            <wp:cNvGraphicFramePr>
+              <a:graphicFrameLocks xmlns:a="http://schemas.openxmlformats.org/drawingml/2006/main" noChangeAspect="1"/>
+            </wp:cNvGraphicFramePr>
+            <a:graphic xmlns:a="http://schemas.openxmlformats.org/drawingml/2006/main">
+              <a:graphicData uri="http://schemas.openxmlformats.org/drawingml/2006/picture">
+                <pic:pic xmlns:pic="http://schemas.openxmlformats.org/drawingml/2006/picture">
+                  <pic:nvPicPr>
+                    <pic:cNvPr id="0" name="Picture 27" descr="C:\Users\abigailfrancis\AppData\Local\Microsoft\Windows\INetCache\Content.Word\image.jpg"/>
+                    <pic:cNvPicPr>
+                      <a:picLocks noChangeAspect="1" noChangeArrowheads="1"/>
+                    </pic:cNvPicPr>
+                  </pic:nvPicPr>
+                  <pic:blipFill>
+                    <a:blip r:embed="rId7" cstate="print">
+                      <a:extLst>
+                        <a:ext uri="{28A0092B-C50C-407E-A947-70E740481C1C}">
+                          <a14:useLocalDpi xmlns:a14="http://schemas.microsoft.com/office/drawing/2010/main" val="0"/>
+                        </a:ext>
+                      </a:extLst>
+                    </a:blip>
+                    <a:srcRect/>
+                    <a:stretch>
+                      <a:fillRect/>
+                    </a:stretch>
+                  </pic:blipFill>
+                  <pic:spPr bwMode="auto">
+                    <a:xfrm rot="5400000">
+                      <a:off x="0" y="0"/>
+                      <a:ext cx="5397626" cy="4049323"/>
+                    </a:xfrm>
+                    <a:prstGeom prst="rect">
+                      <a:avLst/>
+                    </a:prstGeom>
+                    <a:noFill/>
+                    <a:ln>
+                      <a:noFill/>
+                    </a:ln>
+                  </pic:spPr>
+                </pic:pic>
+              </a:graphicData>
+            </a:graphic>
+          </wp:inline>
+        </w:drawing>
+      </w:r>
+    </w:p>
+    <w:p>
+      <w:pPr>
+        <w:pStyle w:val="Caption"/>
+        <w:rPr>
+          <w:sz w:val="28"/>
+          <w:szCs w:val="28"/>
+        </w:rPr>
+      </w:pPr>
+      <w:r>
+        <w:rPr>
+          <w:sz w:val="28"/>
+          <w:szCs w:val="28"/>
+        </w:rPr>
+        <w:t>Ultrasonic Sensor</w:t>
+      </w:r>
+    </w:p>
+    <w:p>
+      <w:pPr>
+        <w:keepNext/>
+      </w:pPr>
+      <w:r>
+        <w:rPr>
+          <w:noProof/>
+        </w:rPr>
+        <w:lastRenderedPageBreak/>
+        <w:drawing>
+          <wp:inline distT="0" distB="0" distL="0" distR="0" wp14:anchorId="0C56D0B4" wp14:editId="799153CB">
+            <wp:extent cx="4952010" cy="3715021"/>
+            <wp:effectExtent l="0" t="0" r="1270" b="0"/>
+            <wp:docPr id="24" name="Picture 24" descr="C:\Users\abigailfrancis\AppData\Local\Microsoft\Windows\INetCache\Content.Word\image_4.jpg"/>
+            <wp:cNvGraphicFramePr>
+              <a:graphicFrameLocks xmlns:a="http://schemas.openxmlformats.org/drawingml/2006/main" noChangeAspect="1"/>
+            </wp:cNvGraphicFramePr>
+            <a:graphic xmlns:a="http://schemas.openxmlformats.org/drawingml/2006/main">
+              <a:graphicData uri="http://schemas.openxmlformats.org/drawingml/2006/picture">
+                <pic:pic xmlns:pic="http://schemas.openxmlformats.org/drawingml/2006/picture">
+                  <pic:nvPicPr>
+                    <pic:cNvPr id="0" name="Picture 33" descr="C:\Users\abigailfrancis\AppData\Local\Microsoft\Windows\INetCache\Content.Word\image_4.jpg"/>
+                    <pic:cNvPicPr>
+                      <a:picLocks noChangeAspect="1" noChangeArrowheads="1"/>
+                    </pic:cNvPicPr>
+                  </pic:nvPicPr>
+                  <pic:blipFill>
+                    <a:blip r:embed="rId8" cstate="print">
+                      <a:extLst>
+                        <a:ext uri="{28A0092B-C50C-407E-A947-70E740481C1C}">
+                          <a14:useLocalDpi xmlns:a14="http://schemas.microsoft.com/office/drawing/2010/main" val="0"/>
+                        </a:ext>
+                      </a:extLst>
+                    </a:blip>
+                    <a:srcRect/>
+                    <a:stretch>
+                      <a:fillRect/>
+                    </a:stretch>
+                  </pic:blipFill>
+                  <pic:spPr bwMode="auto">
+                    <a:xfrm>
+                      <a:off x="0" y="0"/>
+                      <a:ext cx="4962656" cy="3723008"/>
+                    </a:xfrm>
+                    <a:prstGeom prst="rect">
+                      <a:avLst/>
+                    </a:prstGeom>
+                    <a:noFill/>
+                    <a:ln>
+                      <a:noFill/>
+                    </a:ln>
+                  </pic:spPr>
+                </pic:pic>
+              </a:graphicData>
+            </a:graphic>
+          </wp:inline>
+        </w:drawing>
+      </w:r>
+    </w:p>
+    <w:p>
+      <w:pPr>
+        <w:pStyle w:val="Caption"/>
+        <w:rPr>
+          <w:sz w:val="28"/>
+          <w:szCs w:val="28"/>
+        </w:rPr>
+      </w:pPr>
+      <w:r>
+        <w:rPr>
+          <w:sz w:val="28"/>
+          <w:szCs w:val="28"/>
+        </w:rPr>
+        <w:t>LCD SCREEN</w:t>
+      </w:r>
+    </w:p>
+    <w:p>
+      <w:pPr>
+        <w:keepNext/>
+      </w:pPr>
+      <w:r>
+        <w:rPr>
+          <w:noProof/>
+        </w:rPr>
+        <w:drawing>
+          <wp:inline distT="0" distB="0" distL="0" distR="0" wp14:anchorId="57487ABF" wp14:editId="1299CFB9">
+            <wp:extent cx="4918932" cy="3690204"/>
+            <wp:effectExtent l="0" t="0" r="0" b="5715"/>
+            <wp:docPr id="23" name="Picture 23" descr="C:\Users\abigailfrancis\AppData\Local\Microsoft\Windows\INetCache\Content.Word\image_3.jpg"/>
+            <wp:cNvGraphicFramePr>
+              <a:graphicFrameLocks xmlns:a="http://schemas.openxmlformats.org/drawingml/2006/main" noChangeAspect="1"/>
+            </wp:cNvGraphicFramePr>
+            <a:graphic xmlns:a="http://schemas.openxmlformats.org/drawingml/2006/main">
+              <a:graphicData uri="http://schemas.openxmlformats.org/drawingml/2006/picture">
+                <pic:pic xmlns:pic="http://schemas.openxmlformats.org/drawingml/2006/picture">
+                  <pic:nvPicPr>
+                    <pic:cNvPr id="0" name="Picture 32" descr="C:\Users\abigailfrancis\AppData\Local\Microsoft\Windows\INetCache\Content.Word\image_3.jpg"/>
+                    <pic:cNvPicPr>
+                      <a:picLocks noChangeAspect="1" noChangeArrowheads="1"/>
+                    </pic:cNvPicPr>
+                  </pic:nvPicPr>
+                  <pic:blipFill>
+                    <a:blip r:embed="rId9" cstate="print">
+                      <a:extLst>
+                        <a:ext uri="{28A0092B-C50C-407E-A947-70E740481C1C}">
+                          <a14:useLocalDpi xmlns:a14="http://schemas.microsoft.com/office/drawing/2010/main" val="0"/>
+                        </a:ext>
+                      </a:extLst>
+                    </a:blip>
+                    <a:srcRect/>
+                    <a:stretch>
+                      <a:fillRect/>
+                    </a:stretch>
+                  </pic:blipFill>
+                  <pic:spPr bwMode="auto">
+                    <a:xfrm>
+                      <a:off x="0" y="0"/>
+                      <a:ext cx="4926258" cy="3695700"/>
+                    </a:xfrm>
+                    <a:prstGeom prst="rect">
+                      <a:avLst/>
+                    </a:prstGeom>
+                    <a:noFill/>
+                    <a:ln>
+                      <a:noFill/>
+                    </a:ln>
+                  </pic:spPr>
+                </pic:pic>
+              </a:graphicData>
+            </a:graphic>
+          </wp:inline>
+        </w:drawing>
+      </w:r>
+    </w:p>
+    <w:p>
+      <w:pPr>
+        <w:pStyle w:val="Caption"/>
+        <w:rPr>
+          <w:sz w:val="28"/>
+          <w:szCs w:val="28"/>
+        </w:rPr>
+      </w:pPr>
+      <w:r>
+        <w:rPr>
+          <w:sz w:val="28"/>
+          <w:szCs w:val="28"/>
+        </w:rPr>
+        <w:t>H-Bridge for Motor Control</w:t>
+      </w:r>
+    </w:p>
+    <w:p>
+      <w:pPr>
+        <w:keepNext/>
+      </w:pPr>
+      <w:r>
+        <w:rPr>
+          <w:noProof/>
+        </w:rPr>
+        <w:lastRenderedPageBreak/>
+        <w:drawing>
+          <wp:inline distT="0" distB="0" distL="0" distR="0" wp14:anchorId="31C2B9FC" wp14:editId="1665C0DB">
+            <wp:extent cx="4880758" cy="3661565"/>
+            <wp:effectExtent l="0" t="0" r="0" b="0"/>
+            <wp:docPr id="22" name="Picture 22" descr="C:\Users\abigailfrancis\AppData\Local\Microsoft\Windows\INetCache\Content.Word\image_2.jpg"/>
+            <wp:cNvGraphicFramePr>
+              <a:graphicFrameLocks xmlns:a="http://schemas.openxmlformats.org/drawingml/2006/main" noChangeAspect="1"/>
+            </wp:cNvGraphicFramePr>
+            <a:graphic xmlns:a="http://schemas.openxmlformats.org/drawingml/2006/main">
+              <a:graphicData uri="http://schemas.openxmlformats.org/drawingml/2006/picture">
+                <pic:pic xmlns:pic="http://schemas.openxmlformats.org/drawingml/2006/picture">
+                  <pic:nvPicPr>
+                    <pic:cNvPr id="0" name="Picture 31" descr="C:\Users\abigailfrancis\AppData\Local\Microsoft\Windows\INetCache\Content.Word\image_2.jpg"/>
+                    <pic:cNvPicPr>
+                      <a:picLocks noChangeAspect="1" noChangeArrowheads="1"/>
+                    </pic:cNvPicPr>
+                  </pic:nvPicPr>
+                  <pic:blipFill>
+                    <a:blip r:embed="rId10" cstate="print">
+                      <a:extLst>
+                        <a:ext uri="{28A0092B-C50C-407E-A947-70E740481C1C}">
+                          <a14:useLocalDpi xmlns:a14="http://schemas.microsoft.com/office/drawing/2010/main" val="0"/>
+                        </a:ext>
+                      </a:extLst>
+                    </a:blip>
+                    <a:srcRect/>
+                    <a:stretch>
+                      <a:fillRect/>
+                    </a:stretch>
+                  </pic:blipFill>
+                  <pic:spPr bwMode="auto">
+                    <a:xfrm>
+                      <a:off x="0" y="0"/>
+                      <a:ext cx="4882103" cy="3662574"/>
+                    </a:xfrm>
+                    <a:prstGeom prst="rect">
+                      <a:avLst/>
+                    </a:prstGeom>
+                    <a:noFill/>
+                    <a:ln>
+                      <a:noFill/>
+                    </a:ln>
+                  </pic:spPr>
+                </pic:pic>
+              </a:graphicData>
+            </a:graphic>
+          </wp:inline>
+        </w:drawing>
+      </w:r>
+    </w:p>
+    <w:p>
+      <w:pPr>
+        <w:pStyle w:val="Caption"/>
+        <w:rPr>
+          <w:sz w:val="28"/>
+          <w:szCs w:val="28"/>
+        </w:rPr>
+      </w:pPr>
+      <w:r>
+        <w:rPr>
+          <w:sz w:val="28"/>
+          <w:szCs w:val="28"/>
+        </w:rPr>
+        <w:t>IR SENSORS</w:t>
+      </w:r>
+    </w:p>
+    <w:p>
+      <w:pPr>
+        <w:keepNext/>
+      </w:pPr>
+      <w:r>
+        <w:rPr>
+          <w:noProof/>
+        </w:rPr>
+        <w:drawing>
+          <wp:inline distT="0" distB="0" distL="0" distR="0" wp14:anchorId="58A44FE6" wp14:editId="329A0931">
+            <wp:extent cx="4819013" cy="3615243"/>
+            <wp:effectExtent l="0" t="0" r="1270" b="4445"/>
+            <wp:docPr id="21" name="Picture 21" descr="C:\Users\abigailfrancis\AppData\Local\Microsoft\Windows\INetCache\Content.Word\image_1.jpg"/>
+            <wp:cNvGraphicFramePr>
+              <a:graphicFrameLocks xmlns:a="http://schemas.openxmlformats.org/drawingml/2006/main" noChangeAspect="1"/>
+            </wp:cNvGraphicFramePr>
+            <a:graphic xmlns:a="http://schemas.openxmlformats.org/drawingml/2006/main">
+              <a:graphicData uri="http://schemas.openxmlformats.org/drawingml/2006/picture">
+                <pic:pic xmlns:pic="http://schemas.openxmlformats.org/drawingml/2006/picture">
+                  <pic:nvPicPr>
+                    <pic:cNvPr id="0" name="Picture 30" descr="C:\Users\abigailfrancis\AppData\Local\Microsoft\Windows\INetCache\Content.Word\image_1.jpg"/>
+                    <pic:cNvPicPr>
+                      <a:picLocks noChangeAspect="1" noChangeArrowheads="1"/>
+                    </pic:cNvPicPr>
+                  </pic:nvPicPr>
+                  <pic:blipFill>
+                    <a:blip r:embed="rId11" cstate="print">
+                      <a:extLst>
+                        <a:ext uri="{28A0092B-C50C-407E-A947-70E740481C1C}">
+                          <a14:useLocalDpi xmlns:a14="http://schemas.microsoft.com/office/drawing/2010/main" val="0"/>
+                        </a:ext>
+                      </a:extLst>
+                    </a:blip>
+                    <a:srcRect/>
+                    <a:stretch>
+                      <a:fillRect/>
+                    </a:stretch>
+                  </pic:blipFill>
+                  <pic:spPr bwMode="auto">
+                    <a:xfrm>
+                      <a:off x="0" y="0"/>
+                      <a:ext cx="4825356" cy="3620001"/>
+                    </a:xfrm>
+                    <a:prstGeom prst="rect">
+                      <a:avLst/>
+                    </a:prstGeom>
+                    <a:noFill/>
+                    <a:ln>
+                      <a:noFill/>
+                    </a:ln>
+                  </pic:spPr>
+                </pic:pic>
+              </a:graphicData>
+            </a:graphic>
+          </wp:inline>
+        </w:drawing>
+      </w:r>
+    </w:p>
+    <w:p>
+      <w:pPr>
+        <w:pStyle w:val="Caption"/>
+        <w:rPr>
+          <w:sz w:val="28"/>
+          <w:szCs w:val="28"/>
+        </w:rPr>
+      </w:pPr>
+      <w:r>
+        <w:rPr>
+          <w:sz w:val="28"/>
+          <w:szCs w:val="28"/>
+        </w:rPr>
+        <w:t>POTENTIOMETERS FOR IR SENSORS &amp; CONNECTORS</w:t>
+      </w:r>
+    </w:p>
+    <w:p>
+      <w:pPr>
+        <w:keepNext/>
+      </w:pPr>
+      <w:r>
+        <w:rPr>
+          <w:noProof/>
+        </w:rPr>
+        <w:lastRenderedPageBreak/>
+        <w:drawing>
+          <wp:inline distT="0" distB="0" distL="0" distR="0" wp14:anchorId="5A5F6016" wp14:editId="17F60A2E">
+            <wp:extent cx="7230637" cy="5424454"/>
+            <wp:effectExtent l="7620" t="0" r="0" b="0"/>
+            <wp:docPr id="20" name="Picture 20" descr="C:\Users\abigailfrancis\AppData\Local\Microsoft\Windows\INetCache\Content.Word\image_5.jpg"/>
+            <wp:cNvGraphicFramePr>
+              <a:graphicFrameLocks xmlns:a="http://schemas.openxmlformats.org/drawingml/2006/main" noChangeAspect="1"/>
+            </wp:cNvGraphicFramePr>
+            <a:graphic xmlns:a="http://schemas.openxmlformats.org/drawingml/2006/main">
+              <a:graphicData uri="http://schemas.openxmlformats.org/drawingml/2006/picture">
+                <pic:pic xmlns:pic="http://schemas.openxmlformats.org/drawingml/2006/picture">
+                  <pic:nvPicPr>
+                    <pic:cNvPr id="0" name="Picture 29" descr="C:\Users\abigailfrancis\AppData\Local\Microsoft\Windows\INetCache\Content.Word\image_5.jpg"/>
+                    <pic:cNvPicPr>
+                      <a:picLocks noChangeAspect="1" noChangeArrowheads="1"/>
+                    </pic:cNvPicPr>
+                  </pic:nvPicPr>
+                  <pic:blipFill>
+                    <a:blip r:embed="rId12" cstate="print">
+                      <a:extLst>
+                        <a:ext uri="{28A0092B-C50C-407E-A947-70E740481C1C}">
+                          <a14:useLocalDpi xmlns:a14="http://schemas.microsoft.com/office/drawing/2010/main" val="0"/>
+                        </a:ext>
+                      </a:extLst>
+                    </a:blip>
+                    <a:srcRect/>
+                    <a:stretch>
+                      <a:fillRect/>
+                    </a:stretch>
+                  </pic:blipFill>
+                  <pic:spPr bwMode="auto">
+                    <a:xfrm rot="5400000">
+                      <a:off x="0" y="0"/>
+                      <a:ext cx="7237149" cy="5429340"/>
+                    </a:xfrm>
+                    <a:prstGeom prst="rect">
+                      <a:avLst/>
+                    </a:prstGeom>
+                    <a:noFill/>
+                    <a:ln>
+                      <a:noFill/>
+                    </a:ln>
+                  </pic:spPr>
+                </pic:pic>
+              </a:graphicData>
+            </a:graphic>
+          </wp:inline>
+        </w:drawing>
+      </w:r>
+    </w:p>
+    <w:p>
+      <w:pPr>
+        <w:pStyle w:val="Caption"/>
+        <w:rPr>
+          <w:sz w:val="28"/>
+          <w:szCs w:val="28"/>
+        </w:rPr>
+      </w:pPr>
+      <w:r>
+        <w:rPr>
+          <w:sz w:val="28"/>
+          <w:szCs w:val="28"/>
+        </w:rPr>
+        <w:t>The Coolest Robot Ever</w:t>
+      </w:r>
+    </w:p>
     <w:p>
       <w:pPr>
         <w:pStyle w:val="Heading3"/>
       </w:pPr>
-      <w:bookmarkStart w:id="5" w:name="_Toc435107656"/>
+    </w:p>
+    <w:p>
+      <w:pPr>
+        <w:pStyle w:val="Heading3"/>
+      </w:pPr>
+      <w:bookmarkStart w:id="5" w:name="_Toc437030828"/>
       <w:r>
         <w:t>Additional Part description</w:t>
       </w:r>
@@ -2404,7 +2569,7 @@
       <w:pPr>
         <w:pStyle w:val="Heading3"/>
       </w:pPr>
-      <w:bookmarkStart w:id="6" w:name="_Toc435107657"/>
+      <w:bookmarkStart w:id="6" w:name="_Toc437030829"/>
       <w:r>
         <w:lastRenderedPageBreak/>
         <w:t>Pin A</w:t>
@@ -2453,7 +2618,7 @@
           <w:noProof/>
         </w:rPr>
         <w:drawing>
-          <wp:inline distT="114300" distB="114300" distL="114300" distR="114300" wp14:anchorId="0957B2A6" wp14:editId="046D3CBC">
+          <wp:inline distT="114300" distB="114300" distL="114300" distR="114300" wp14:anchorId="73B545AE" wp14:editId="0C3F1954">
             <wp:extent cx="5830745" cy="6319838"/>
             <wp:effectExtent l="0" t="0" r="0" b="0"/>
             <wp:docPr id="9" name="image21.png"/>
@@ -2466,7 +2631,7 @@
                     <pic:cNvPicPr preferRelativeResize="0"/>
                   </pic:nvPicPr>
                   <pic:blipFill>
-                    <a:blip r:embed="rId7"/>
+                    <a:blip r:embed="rId13"/>
                     <a:srcRect b="683"/>
                     <a:stretch>
                       <a:fillRect/>
@@ -2513,7 +2678,7 @@
           <w:noProof/>
         </w:rPr>
         <w:drawing>
-          <wp:inline distT="114300" distB="114300" distL="114300" distR="114300" wp14:anchorId="6DBFB523" wp14:editId="6E94EC6F">
+          <wp:inline distT="114300" distB="114300" distL="114300" distR="114300" wp14:anchorId="6BBB5B64" wp14:editId="0DAE0E28">
             <wp:extent cx="5943600" cy="4965700"/>
             <wp:effectExtent l="0" t="0" r="0" b="6350"/>
             <wp:docPr id="10" name="image22.png"/>
@@ -2526,7 +2691,7 @@
                     <pic:cNvPicPr preferRelativeResize="0"/>
                   </pic:nvPicPr>
                   <pic:blipFill>
-                    <a:blip r:embed="rId8"/>
+                    <a:blip r:embed="rId14"/>
                     <a:srcRect/>
                     <a:stretch>
                       <a:fillRect/>
@@ -2553,12 +2718,18 @@
       <w:r>
         <w:br w:type="page"/>
       </w:r>
+      <w:r>
+        <w:rPr>
+          <w:rStyle w:val="CommentReference"/>
+        </w:rPr>
+        <w:commentReference w:id="7"/>
+      </w:r>
     </w:p>
     <w:p>
       <w:pPr>
         <w:pStyle w:val="Heading3"/>
       </w:pPr>
-      <w:bookmarkStart w:id="7" w:name="_Toc435107658"/>
+      <w:bookmarkStart w:id="8" w:name="_Toc437030830"/>
       <w:r>
         <w:lastRenderedPageBreak/>
         <w:t>Circuit D</w:t>
@@ -2566,7 +2737,7 @@
       <w:r>
         <w:t>iagrams</w:t>
       </w:r>
-      <w:bookmarkEnd w:id="7"/>
+      <w:bookmarkEnd w:id="8"/>
     </w:p>
     <w:p/>
     <w:p>
@@ -2601,7 +2772,7 @@
           <w:noProof/>
         </w:rPr>
         <w:drawing>
-          <wp:inline distT="114300" distB="114300" distL="114300" distR="114300" wp14:anchorId="34795ADB" wp14:editId="2E9F5B73">
+          <wp:inline distT="114300" distB="114300" distL="114300" distR="114300" wp14:anchorId="6961CDB3" wp14:editId="681D3C91">
             <wp:extent cx="4876800" cy="5753100"/>
             <wp:effectExtent l="0" t="0" r="0" b="0"/>
             <wp:docPr id="2" name="image10.png"/>
@@ -2614,7 +2785,7 @@
                     <pic:cNvPicPr preferRelativeResize="0"/>
                   </pic:nvPicPr>
                   <pic:blipFill>
-                    <a:blip r:embed="rId9"/>
+                    <a:blip r:embed="rId17"/>
                     <a:srcRect/>
                     <a:stretch>
                       <a:fillRect/>
@@ -2648,7 +2819,21 @@
       </w:pPr>
       <w:r>
         <w:lastRenderedPageBreak/>
-        <w:t>IR Circuit Diagrams</w:t>
+        <w:t xml:space="preserve">IR Circuit </w:t>
+      </w:r>
+      <w:commentRangeStart w:id="9"/>
+      <w:r>
+        <w:t>Diagrams</w:t>
+      </w:r>
+      <w:commentRangeEnd w:id="9"/>
+      <w:r>
+        <w:rPr>
+          <w:rStyle w:val="CommentReference"/>
+          <w:caps w:val="0"/>
+          <w:color w:val="auto"/>
+          <w:spacing w:val="0"/>
+        </w:rPr>
+        <w:commentReference w:id="9"/>
       </w:r>
     </w:p>
     <w:p/>
@@ -2672,21 +2857,22 @@
           <w:noProof/>
         </w:rPr>
         <w:drawing>
-          <wp:inline distT="114300" distB="114300" distL="114300" distR="114300" wp14:anchorId="6018FB18" wp14:editId="3965C320">
-            <wp:extent cx="5810250" cy="5705475"/>
+          <wp:inline distT="0" distB="0" distL="0" distR="0" wp14:anchorId="511FD239" wp14:editId="0AEE305E">
+            <wp:extent cx="6198919" cy="5855269"/>
             <wp:effectExtent l="0" t="0" r="0" b="0"/>
-            <wp:docPr id="12" name="image24.png"/>
-            <wp:cNvGraphicFramePr/>
+            <wp:docPr id="27" name="Picture 27"/>
+            <wp:cNvGraphicFramePr>
+              <a:graphicFrameLocks xmlns:a="http://schemas.openxmlformats.org/drawingml/2006/main" noChangeAspect="1"/>
+            </wp:cNvGraphicFramePr>
             <a:graphic xmlns:a="http://schemas.openxmlformats.org/drawingml/2006/main">
               <a:graphicData uri="http://schemas.openxmlformats.org/drawingml/2006/picture">
                 <pic:pic xmlns:pic="http://schemas.openxmlformats.org/drawingml/2006/picture">
                   <pic:nvPicPr>
-                    <pic:cNvPr id="0" name="image24.png"/>
-                    <pic:cNvPicPr preferRelativeResize="0"/>
+                    <pic:cNvPr id="1" name=""/>
+                    <pic:cNvPicPr/>
                   </pic:nvPicPr>
                   <pic:blipFill>
-                    <a:blip r:embed="rId10"/>
-                    <a:srcRect/>
+                    <a:blip r:embed="rId18"/>
                     <a:stretch>
                       <a:fillRect/>
                     </a:stretch>
@@ -2694,12 +2880,11 @@
                   <pic:spPr>
                     <a:xfrm>
                       <a:off x="0" y="0"/>
-                      <a:ext cx="5810250" cy="5705475"/>
+                      <a:ext cx="6204654" cy="5860687"/>
                     </a:xfrm>
                     <a:prstGeom prst="rect">
                       <a:avLst/>
                     </a:prstGeom>
-                    <a:ln/>
                   </pic:spPr>
                 </pic:pic>
               </a:graphicData>
@@ -2729,39 +2914,58 @@
       </w:r>
     </w:p>
     <w:p>
-      <w:r>
+      <w:pPr>
         <w:rPr>
           <w:noProof/>
         </w:rPr>
+      </w:pPr>
+    </w:p>
+    <w:p>
+      <w:pPr>
+        <w:rPr>
+          <w:noProof/>
+        </w:rPr>
+      </w:pPr>
+      <w:r>
+        <w:rPr>
+          <w:noProof/>
+        </w:rPr>
         <w:drawing>
-          <wp:inline distT="114300" distB="114300" distL="114300" distR="114300" wp14:anchorId="33323EC3" wp14:editId="299E9037">
-            <wp:extent cx="5943600" cy="2794000"/>
-            <wp:effectExtent l="0" t="0" r="0" b="6350"/>
-            <wp:docPr id="11" name="image23.png"/>
-            <wp:cNvGraphicFramePr/>
+          <wp:inline distT="0" distB="0" distL="0" distR="0" wp14:anchorId="17062E25" wp14:editId="0D591F09">
+            <wp:extent cx="5640779" cy="2936510"/>
+            <wp:effectExtent l="0" t="0" r="0" b="0"/>
+            <wp:docPr id="26" name="Picture 26"/>
+            <wp:cNvGraphicFramePr>
+              <a:graphicFrameLocks xmlns:a="http://schemas.openxmlformats.org/drawingml/2006/main" noChangeAspect="1"/>
+            </wp:cNvGraphicFramePr>
             <a:graphic xmlns:a="http://schemas.openxmlformats.org/drawingml/2006/main">
               <a:graphicData uri="http://schemas.openxmlformats.org/drawingml/2006/picture">
                 <pic:pic xmlns:pic="http://schemas.openxmlformats.org/drawingml/2006/picture">
                   <pic:nvPicPr>
-                    <pic:cNvPr id="0" name="image23.png"/>
-                    <pic:cNvPicPr preferRelativeResize="0"/>
+                    <pic:cNvPr id="1" name=""/>
+                    <pic:cNvPicPr/>
                   </pic:nvPicPr>
-                  <pic:blipFill>
-                    <a:blip r:embed="rId11"/>
-                    <a:srcRect/>
-                    <a:stretch>
-                      <a:fillRect/>
-                    </a:stretch>
+                  <pic:blipFill rotWithShape="1">
+                    <a:blip r:embed="rId19"/>
+                    <a:srcRect r="47852"/>
+                    <a:stretch/>
                   </pic:blipFill>
-                  <pic:spPr>
+                  <pic:spPr bwMode="auto">
                     <a:xfrm>
                       <a:off x="0" y="0"/>
-                      <a:ext cx="5943600" cy="2794000"/>
+                      <a:ext cx="5658365" cy="2945665"/>
                     </a:xfrm>
                     <a:prstGeom prst="rect">
                       <a:avLst/>
                     </a:prstGeom>
-                    <a:ln/>
+                    <a:ln>
+                      <a:noFill/>
+                    </a:ln>
+                    <a:extLst>
+                      <a:ext uri="{53640926-AAD7-44D8-BBD7-CCE9431645EC}">
+                        <a14:shadowObscured xmlns:a14="http://schemas.microsoft.com/office/drawing/2010/main"/>
+                      </a:ext>
+                    </a:extLst>
                   </pic:spPr>
                 </pic:pic>
               </a:graphicData>
@@ -2770,6 +2974,55 @@
         </w:drawing>
       </w:r>
     </w:p>
+    <w:p>
+      <w:r>
+        <w:rPr>
+          <w:noProof/>
+        </w:rPr>
+        <w:drawing>
+          <wp:inline distT="0" distB="0" distL="0" distR="0" wp14:anchorId="29A86F3A" wp14:editId="7BD5BB31">
+            <wp:extent cx="5640705" cy="3160491"/>
+            <wp:effectExtent l="0" t="0" r="0" b="1905"/>
+            <wp:docPr id="25" name="Picture 25"/>
+            <wp:cNvGraphicFramePr>
+              <a:graphicFrameLocks xmlns:a="http://schemas.openxmlformats.org/drawingml/2006/main" noChangeAspect="1"/>
+            </wp:cNvGraphicFramePr>
+            <a:graphic xmlns:a="http://schemas.openxmlformats.org/drawingml/2006/main">
+              <a:graphicData uri="http://schemas.openxmlformats.org/drawingml/2006/picture">
+                <pic:pic xmlns:pic="http://schemas.openxmlformats.org/drawingml/2006/picture">
+                  <pic:nvPicPr>
+                    <pic:cNvPr id="1" name=""/>
+                    <pic:cNvPicPr/>
+                  </pic:nvPicPr>
+                  <pic:blipFill rotWithShape="1">
+                    <a:blip r:embed="rId19"/>
+                    <a:srcRect l="51549"/>
+                    <a:stretch/>
+                  </pic:blipFill>
+                  <pic:spPr bwMode="auto">
+                    <a:xfrm>
+                      <a:off x="0" y="0"/>
+                      <a:ext cx="5667516" cy="3175513"/>
+                    </a:xfrm>
+                    <a:prstGeom prst="rect">
+                      <a:avLst/>
+                    </a:prstGeom>
+                    <a:ln>
+                      <a:noFill/>
+                    </a:ln>
+                    <a:extLst>
+                      <a:ext uri="{53640926-AAD7-44D8-BBD7-CCE9431645EC}">
+                        <a14:shadowObscured xmlns:a14="http://schemas.microsoft.com/office/drawing/2010/main"/>
+                      </a:ext>
+                    </a:extLst>
+                  </pic:spPr>
+                </pic:pic>
+              </a:graphicData>
+            </a:graphic>
+          </wp:inline>
+        </w:drawing>
+      </w:r>
+    </w:p>
     <w:p/>
     <w:p/>
     <w:p/>
@@ -2808,7 +3061,7 @@
           <w:noProof/>
         </w:rPr>
         <w:drawing>
-          <wp:inline distT="114300" distB="114300" distL="114300" distR="114300" wp14:anchorId="68D78978" wp14:editId="2FC19CFB">
+          <wp:inline distT="114300" distB="114300" distL="114300" distR="114300" wp14:anchorId="37917651" wp14:editId="6274E1C8">
             <wp:extent cx="5943600" cy="3937000"/>
             <wp:effectExtent l="0" t="0" r="0" b="6350"/>
             <wp:docPr id="5" name="image13.png"/>
@@ -2821,7 +3074,7 @@
                     <pic:cNvPicPr preferRelativeResize="0"/>
                   </pic:nvPicPr>
                   <pic:blipFill>
-                    <a:blip r:embed="rId12"/>
+                    <a:blip r:embed="rId20"/>
                     <a:srcRect/>
                     <a:stretch>
                       <a:fillRect/>
@@ -2880,7 +3133,7 @@
           <w:noProof/>
         </w:rPr>
         <w:drawing>
-          <wp:inline distT="114300" distB="114300" distL="114300" distR="114300" wp14:anchorId="7266181B" wp14:editId="51B7AF8E">
+          <wp:inline distT="114300" distB="114300" distL="114300" distR="114300" wp14:anchorId="3906A620" wp14:editId="4F1FE5C0">
             <wp:extent cx="5943600" cy="4343400"/>
             <wp:effectExtent l="0" t="0" r="0" b="0"/>
             <wp:docPr id="4" name="image12.png"/>
@@ -2893,7 +3146,7 @@
                     <pic:cNvPicPr preferRelativeResize="0"/>
                   </pic:nvPicPr>
                   <pic:blipFill>
-                    <a:blip r:embed="rId13"/>
+                    <a:blip r:embed="rId21"/>
                     <a:srcRect/>
                     <a:stretch>
                       <a:fillRect/>
@@ -2920,7 +3173,7 @@
           <w:noProof/>
         </w:rPr>
         <w:drawing>
-          <wp:inline distT="114300" distB="114300" distL="114300" distR="114300" wp14:anchorId="0A8AB417" wp14:editId="062B7ED2">
+          <wp:inline distT="114300" distB="114300" distL="114300" distR="114300" wp14:anchorId="15BDE592" wp14:editId="311CDE51">
             <wp:extent cx="5943600" cy="1727200"/>
             <wp:effectExtent l="0" t="0" r="0" b="6350"/>
             <wp:docPr id="1" name="image08.png"/>
@@ -2933,7 +3186,7 @@
                     <pic:cNvPicPr preferRelativeResize="0"/>
                   </pic:nvPicPr>
                   <pic:blipFill>
-                    <a:blip r:embed="rId14"/>
+                    <a:blip r:embed="rId22"/>
                     <a:srcRect/>
                     <a:stretch>
                       <a:fillRect/>
@@ -2965,23 +3218,36 @@
       <w:pPr>
         <w:pStyle w:val="Heading1"/>
       </w:pPr>
-      <w:bookmarkStart w:id="8" w:name="_Toc435107659"/>
+      <w:bookmarkStart w:id="10" w:name="_Toc437030831"/>
       <w:r>
         <w:lastRenderedPageBreak/>
-        <w:t>Software Design</w:t>
-      </w:r>
-      <w:bookmarkEnd w:id="8"/>
+        <w:t xml:space="preserve">Software </w:t>
+      </w:r>
+      <w:commentRangeStart w:id="11"/>
+      <w:r>
+        <w:t>Design</w:t>
+      </w:r>
+      <w:commentRangeEnd w:id="11"/>
+      <w:r>
+        <w:rPr>
+          <w:rStyle w:val="CommentReference"/>
+          <w:rFonts w:asciiTheme="minorHAnsi" w:eastAsiaTheme="minorEastAsia" w:hAnsiTheme="minorHAnsi" w:cstheme="minorBidi"/>
+          <w:color w:val="auto"/>
+        </w:rPr>
+        <w:commentReference w:id="11"/>
+      </w:r>
+      <w:bookmarkEnd w:id="10"/>
     </w:p>
     <w:p/>
     <w:p>
       <w:pPr>
         <w:pStyle w:val="Heading3"/>
       </w:pPr>
-      <w:bookmarkStart w:id="9" w:name="_Toc435107660"/>
+      <w:bookmarkStart w:id="12" w:name="_Toc437030832"/>
       <w:r>
         <w:t>Overview</w:t>
       </w:r>
-      <w:bookmarkEnd w:id="9"/>
+      <w:bookmarkEnd w:id="12"/>
     </w:p>
     <w:p/>
     <w:p>
@@ -3096,12 +3362,12 @@
       <w:pPr>
         <w:pStyle w:val="Heading3"/>
       </w:pPr>
-      <w:bookmarkStart w:id="10" w:name="_Toc435107661"/>
+      <w:bookmarkStart w:id="13" w:name="_Toc437030833"/>
       <w:r>
         <w:lastRenderedPageBreak/>
         <w:t>Block Diagram</w:t>
       </w:r>
-      <w:bookmarkEnd w:id="10"/>
+      <w:bookmarkEnd w:id="13"/>
     </w:p>
     <w:p>
       <w:r>
@@ -3109,7 +3375,7 @@
           <w:noProof/>
         </w:rPr>
         <w:drawing>
-          <wp:inline distT="114300" distB="114300" distL="114300" distR="114300" wp14:anchorId="6BAF66E7" wp14:editId="430BA839">
+          <wp:inline distT="114300" distB="114300" distL="114300" distR="114300" wp14:anchorId="3B899FD2" wp14:editId="29C4FF53">
             <wp:extent cx="1581150" cy="5143500"/>
             <wp:effectExtent l="0" t="0" r="0" b="0"/>
             <wp:docPr id="8" name="image20.png"/>
@@ -3122,7 +3388,7 @@
                     <pic:cNvPicPr preferRelativeResize="0"/>
                   </pic:nvPicPr>
                   <pic:blipFill>
-                    <a:blip r:embed="rId15"/>
+                    <a:blip r:embed="rId23"/>
                     <a:srcRect/>
                     <a:stretch>
                       <a:fillRect/>
@@ -3149,7 +3415,7 @@
           <w:noProof/>
         </w:rPr>
         <w:drawing>
-          <wp:inline distT="114300" distB="114300" distL="114300" distR="114300" wp14:anchorId="5832EF8D" wp14:editId="351CDE06">
+          <wp:inline distT="114300" distB="114300" distL="114300" distR="114300" wp14:anchorId="0583EA4C" wp14:editId="30C0229A">
             <wp:extent cx="1609725" cy="4857750"/>
             <wp:effectExtent l="0" t="0" r="0" b="0"/>
             <wp:docPr id="3" name="image11.png"/>
@@ -3162,7 +3428,7 @@
                     <pic:cNvPicPr preferRelativeResize="0"/>
                   </pic:nvPicPr>
                   <pic:blipFill>
-                    <a:blip r:embed="rId16"/>
+                    <a:blip r:embed="rId24"/>
                     <a:srcRect/>
                     <a:stretch>
                       <a:fillRect/>
@@ -3189,7 +3455,7 @@
           <w:noProof/>
         </w:rPr>
         <w:drawing>
-          <wp:inline distT="114300" distB="114300" distL="114300" distR="114300" wp14:anchorId="36687D1A" wp14:editId="61942B5B">
+          <wp:inline distT="114300" distB="114300" distL="114300" distR="114300" wp14:anchorId="55FC423D" wp14:editId="49860543">
             <wp:extent cx="1266825" cy="3857625"/>
             <wp:effectExtent l="0" t="0" r="0" b="0"/>
             <wp:docPr id="6" name="image14.png"/>
@@ -3202,7 +3468,7 @@
                     <pic:cNvPicPr preferRelativeResize="0"/>
                   </pic:nvPicPr>
                   <pic:blipFill>
-                    <a:blip r:embed="rId17"/>
+                    <a:blip r:embed="rId25"/>
                     <a:srcRect/>
                     <a:stretch>
                       <a:fillRect/>
@@ -3238,12 +3504,12 @@
       <w:pPr>
         <w:pStyle w:val="Heading3"/>
       </w:pPr>
-      <w:bookmarkStart w:id="11" w:name="_Toc435107662"/>
+      <w:bookmarkStart w:id="14" w:name="_Toc437030834"/>
       <w:r>
         <w:lastRenderedPageBreak/>
         <w:t>Function Descriptions</w:t>
       </w:r>
-      <w:bookmarkEnd w:id="11"/>
+      <w:bookmarkEnd w:id="14"/>
     </w:p>
     <w:p/>
     <w:p>
@@ -3669,23 +3935,23 @@
       <w:pPr>
         <w:pStyle w:val="Heading1"/>
       </w:pPr>
-      <w:bookmarkStart w:id="12" w:name="_Toc435107663"/>
+      <w:bookmarkStart w:id="15" w:name="_Toc437030835"/>
       <w:r>
         <w:lastRenderedPageBreak/>
         <w:t>Testing Design</w:t>
       </w:r>
-      <w:bookmarkEnd w:id="12"/>
+      <w:bookmarkEnd w:id="15"/>
     </w:p>
     <w:p/>
     <w:p>
       <w:pPr>
         <w:pStyle w:val="Heading3"/>
       </w:pPr>
-      <w:bookmarkStart w:id="13" w:name="_Toc435107664"/>
+      <w:bookmarkStart w:id="16" w:name="_Toc437030836"/>
       <w:r>
         <w:t>Overview</w:t>
       </w:r>
-      <w:bookmarkEnd w:id="13"/>
+      <w:bookmarkEnd w:id="16"/>
     </w:p>
     <w:p/>
     <w:p>
@@ -3721,12 +3987,12 @@
       <w:pPr>
         <w:pStyle w:val="Heading3"/>
       </w:pPr>
-      <w:bookmarkStart w:id="14" w:name="_Toc435107665"/>
+      <w:bookmarkStart w:id="17" w:name="_Toc437030837"/>
       <w:r>
         <w:lastRenderedPageBreak/>
         <w:t>Tests</w:t>
       </w:r>
-      <w:bookmarkEnd w:id="14"/>
+      <w:bookmarkEnd w:id="17"/>
     </w:p>
     <w:p/>
     <w:p>
@@ -3941,563 +4207,6 @@
     <w:p/>
     <w:p/>
     <w:p/>
-    <w:p>
-      <w:pPr>
-        <w:pStyle w:val="Title"/>
-      </w:pPr>
-      <w:r>
-        <w:lastRenderedPageBreak/>
-        <w:t>Final Project Device Proposal</w:t>
-      </w:r>
-    </w:p>
-    <w:p>
-      <w:pPr>
-        <w:pStyle w:val="Heading1"/>
-      </w:pPr>
-      <w:bookmarkStart w:id="15" w:name="_Toc435107666"/>
-      <w:r>
-        <w:t>Summarized Proposal</w:t>
-      </w:r>
-      <w:bookmarkEnd w:id="15"/>
-      <w:r>
-        <w:t xml:space="preserve"> </w:t>
-      </w:r>
-    </w:p>
-    <w:p>
-      <w:r>
-        <w:tab/>
-        <w:t>The device that has been chosen to improve performance in the competition is the Ultrasonic Module HC-S404 Distance Sensor. This sensor will aid in controlling which path on the track is taken by the robot. The distance sensor will allow for the robot to scan the field in front of it and detect if there is another robot on the path. When the robot comes to a corner where it needs to make a decision on which direction to go, the distance sensor will aid in making that decision. The robot detects that it has reached the end of a path it will spin until a black line is found. Once that black line is found the distance sensor will send out a pulse to detect if there is another robot on that path. If another robot is found on the path, our robot will continue to spin until a new black line is found. This process will be repeated until a black line is found that contains no other robots, in which case our robot will move forward down that path in order to earn points. This strategy is a purely defensive one and should allow for the maximum number of points to be earned while avoiding potential collisions.</w:t>
-      </w:r>
-    </w:p>
-    <w:p>
-      <w:pPr>
-        <w:pStyle w:val="Heading1"/>
-      </w:pPr>
-      <w:bookmarkStart w:id="16" w:name="_Toc435107667"/>
-      <w:r>
-        <w:t>Part Details</w:t>
-      </w:r>
-      <w:bookmarkEnd w:id="16"/>
-    </w:p>
-    <w:p/>
-    <w:tbl>
-      <w:tblPr>
-        <w:tblStyle w:val="TableGrid"/>
-        <w:tblW w:w="0" w:type="auto"/>
-        <w:tblLook w:val="04A0" w:firstRow="1" w:lastRow="0" w:firstColumn="1" w:lastColumn="0" w:noHBand="0" w:noVBand="1"/>
-      </w:tblPr>
-      <w:tblGrid>
-        <w:gridCol w:w="4675"/>
-        <w:gridCol w:w="4675"/>
-      </w:tblGrid>
-      <w:tr>
-        <w:tc>
-          <w:tcPr>
-            <w:tcW w:w="4675" w:type="dxa"/>
-          </w:tcPr>
-          <w:p>
-            <w:r>
-              <w:t>Device Name</w:t>
-            </w:r>
-          </w:p>
-        </w:tc>
-        <w:tc>
-          <w:tcPr>
-            <w:tcW w:w="4675" w:type="dxa"/>
-          </w:tcPr>
-          <w:p>
-            <w:r>
-              <w:t>Ultrasonic Module HC-SR04 Distance Sensor</w:t>
-            </w:r>
-          </w:p>
-        </w:tc>
-      </w:tr>
-      <w:tr>
-        <w:tc>
-          <w:tcPr>
-            <w:tcW w:w="4675" w:type="dxa"/>
-          </w:tcPr>
-          <w:p>
-            <w:r>
-              <w:t>Product Number</w:t>
-            </w:r>
-          </w:p>
-        </w:tc>
-        <w:tc>
-          <w:tcPr>
-            <w:tcW w:w="4675" w:type="dxa"/>
-          </w:tcPr>
-          <w:p>
-            <w:r>
-              <w:t>SN-HC-SR04</w:t>
-            </w:r>
-          </w:p>
-        </w:tc>
-      </w:tr>
-      <w:tr>
-        <w:tc>
-          <w:tcPr>
-            <w:tcW w:w="4675" w:type="dxa"/>
-          </w:tcPr>
-          <w:p>
-            <w:r>
-              <w:t>Price</w:t>
-            </w:r>
-          </w:p>
-        </w:tc>
-        <w:tc>
-          <w:tcPr>
-            <w:tcW w:w="4675" w:type="dxa"/>
-          </w:tcPr>
-          <w:p>
-            <w:r>
-              <w:t xml:space="preserve">$5.99 </w:t>
-            </w:r>
-          </w:p>
-        </w:tc>
-      </w:tr>
-      <w:tr>
-        <w:tc>
-          <w:tcPr>
-            <w:tcW w:w="4675" w:type="dxa"/>
-          </w:tcPr>
-          <w:p>
-            <w:r>
-              <w:t>Distributor</w:t>
-            </w:r>
-          </w:p>
-        </w:tc>
-        <w:tc>
-          <w:tcPr>
-            <w:tcW w:w="4675" w:type="dxa"/>
-          </w:tcPr>
-          <w:p>
-            <w:r>
-              <w:t>Sunfounder</w:t>
-            </w:r>
-          </w:p>
-        </w:tc>
-      </w:tr>
-      <w:tr>
-        <w:tc>
-          <w:tcPr>
-            <w:tcW w:w="4675" w:type="dxa"/>
-          </w:tcPr>
-          <w:p>
-            <w:r>
-              <w:t>Communications Interface</w:t>
-            </w:r>
-          </w:p>
-        </w:tc>
-        <w:tc>
-          <w:tcPr>
-            <w:tcW w:w="4675" w:type="dxa"/>
-          </w:tcPr>
-          <w:p>
-            <w:r>
-              <w:t>N/A</w:t>
-            </w:r>
-          </w:p>
-        </w:tc>
-      </w:tr>
-      <w:tr>
-        <w:tc>
-          <w:tcPr>
-            <w:tcW w:w="4675" w:type="dxa"/>
-          </w:tcPr>
-          <w:p>
-            <w:r>
-              <w:t>Hardware Interface</w:t>
-            </w:r>
-          </w:p>
-        </w:tc>
-        <w:tc>
-          <w:tcPr>
-            <w:tcW w:w="4675" w:type="dxa"/>
-          </w:tcPr>
-          <w:p>
-            <w:r>
-              <w:t>4 Pins, Vcc, Echo Trig, GND</w:t>
-            </w:r>
-          </w:p>
-          <w:p>
-            <w:r>
-              <w:t>Mounted onto a vector board</w:t>
-            </w:r>
-          </w:p>
-        </w:tc>
-      </w:tr>
-    </w:tbl>
-    <w:p>
-      <w:pPr>
-        <w:jc w:val="center"/>
-        <w:rPr>
-          <w:noProof/>
-        </w:rPr>
-      </w:pPr>
-    </w:p>
-    <w:p>
-      <w:pPr>
-        <w:jc w:val="center"/>
-      </w:pPr>
-      <w:r>
-        <w:rPr>
-          <w:noProof/>
-        </w:rPr>
-        <w:drawing>
-          <wp:inline distT="0" distB="0" distL="0" distR="0" wp14:anchorId="16995000" wp14:editId="129EBDEF">
-            <wp:extent cx="2953162" cy="1543265"/>
-            <wp:effectExtent l="0" t="0" r="0" b="0"/>
-            <wp:docPr id="7" name="Picture 7"/>
-            <wp:cNvGraphicFramePr>
-              <a:graphicFrameLocks xmlns:a="http://schemas.openxmlformats.org/drawingml/2006/main" noChangeAspect="1"/>
-            </wp:cNvGraphicFramePr>
-            <a:graphic xmlns:a="http://schemas.openxmlformats.org/drawingml/2006/main">
-              <a:graphicData uri="http://schemas.openxmlformats.org/drawingml/2006/picture">
-                <pic:pic xmlns:pic="http://schemas.openxmlformats.org/drawingml/2006/picture">
-                  <pic:nvPicPr>
-                    <pic:cNvPr id="1" name="Sensor.png"/>
-                    <pic:cNvPicPr/>
-                  </pic:nvPicPr>
-                  <pic:blipFill>
-                    <a:blip r:embed="rId18">
-                      <a:extLst>
-                        <a:ext uri="{28A0092B-C50C-407E-A947-70E740481C1C}">
-                          <a14:useLocalDpi xmlns:a14="http://schemas.microsoft.com/office/drawing/2010/main" val="0"/>
-                        </a:ext>
-                      </a:extLst>
-                    </a:blip>
-                    <a:stretch>
-                      <a:fillRect/>
-                    </a:stretch>
-                  </pic:blipFill>
-                  <pic:spPr>
-                    <a:xfrm>
-                      <a:off x="0" y="0"/>
-                      <a:ext cx="2953162" cy="1543265"/>
-                    </a:xfrm>
-                    <a:prstGeom prst="rect">
-                      <a:avLst/>
-                    </a:prstGeom>
-                  </pic:spPr>
-                </pic:pic>
-              </a:graphicData>
-            </a:graphic>
-          </wp:inline>
-        </w:drawing>
-      </w:r>
-    </w:p>
-    <w:p>
-      <w:pPr>
-        <w:pStyle w:val="Heading1"/>
-      </w:pPr>
-      <w:bookmarkStart w:id="17" w:name="_Toc435107668"/>
-      <w:r>
-        <w:lastRenderedPageBreak/>
-        <w:t>Summarized Use</w:t>
-      </w:r>
-      <w:bookmarkEnd w:id="17"/>
-    </w:p>
-    <w:p>
-      <w:r>
-        <w:tab/>
-        <w:t>The operation of the Ultrasonic sensor is fairly simple. Four pins from the sensor are connected to the microcontroller (Vcc, Trig, Echo, GND). The sensor works by sending a pulse of high voltage to the Trig pin for 10us, this will initiate the sensor to transmit out 8 cycles of ultrasonic burst at 40kHz and wait for the reflected ultrasonic burst. When the sensor detects ultrasonic burst from the receiver, It will set the Echo pin to high voltage for a certain period of time proportional to the distance. The distance the sensor is from the object can then be calculated based on the time. If no object is found the Echo pin will be set to high voltage for 38ms. In order to find the time that the Echo pin is high a timer will be started once the Echo pin first goes high. A while loop will then be started and will end once the Echo pin is low. Once the while loop exits the timer will stop and the time will be read and used for calculating the distance. Example software for the device is shown below.</w:t>
-      </w:r>
-    </w:p>
-    <w:p/>
-    <w:p>
-      <w:pPr>
-        <w:pStyle w:val="Heading1"/>
-      </w:pPr>
-      <w:bookmarkStart w:id="18" w:name="_Toc435107669"/>
-      <w:r>
-        <w:t>Proposed Tasks</w:t>
-      </w:r>
-      <w:bookmarkEnd w:id="18"/>
-    </w:p>
-    <w:p>
-      <w:r>
-        <w:t>Task 1: The first task that will be performed with this device is to output the distance being read from the sensor onto the LCD. In order to do this the value being read from the sensor will be converted into a distance using the following formula: (Duration of high level)*(340)/2, which will give us the distance in cm. Once this value has been read in and converted it will be passed into a function that prints values onto the LCD. We can compare this value with the actual distance measured from the sensor to the object.</w:t>
-      </w:r>
-    </w:p>
-    <w:p>
-      <w:r>
-        <w:t>Task 2: The second task will be to interface the distance sensor with motors. The objective of this task is to use the distance sensor in order to control the direction of the robot. The distance sensor will sense weather there is an object in the direct path of the robot. Using this information the motors can be adjusted in order to spin the robot until it finds a clear path and then continue forward.</w:t>
-      </w:r>
-    </w:p>
-    <w:p>
-      <w:r>
-        <w:t xml:space="preserve">Task 3: The final task is to interface the distance sensor, motors and the IR sensor. The purpose of this task is to keep the robot on the black lines during the competition whilst avoiding other robots. The distance sensor will be used in order to scan the field in front of the robot when the robot detects that it has come to a corner of the track, it will spin and scan the field in front of it. In order for the robot to continue moving forward it will need to find a black line that contains no other robot on it. In terms of software, the distance sensor will be returning NULL and the IR sensor will detect black.  </w:t>
-      </w:r>
-    </w:p>
-    <w:p/>
-    <w:p/>
-    <w:p/>
-    <w:p/>
-    <w:p/>
-    <w:p/>
-    <w:p>
-      <w:r>
-        <w:lastRenderedPageBreak/>
-        <w:t>#include "Arduino.h"</w:t>
-      </w:r>
-    </w:p>
-    <w:p>
-      <w:r>
-        <w:t>#include "Ultrasonic.h"</w:t>
-      </w:r>
-    </w:p>
-    <w:p>
-      <w:r>
-        <w:t>Ultrasonic::Ultrasonic(int TP, int EP)</w:t>
-      </w:r>
-    </w:p>
-    <w:p>
-      <w:r>
-        <w:t>{</w:t>
-      </w:r>
-    </w:p>
-    <w:p>
-      <w:r>
-        <w:t xml:space="preserve">   pinMode(TP,OUTPUT);</w:t>
-      </w:r>
-    </w:p>
-    <w:p>
-      <w:r>
-        <w:t xml:space="preserve">   pinMode(EP,INPUT);</w:t>
-      </w:r>
-    </w:p>
-    <w:p>
-      <w:r>
-        <w:t xml:space="preserve">   Trig_pin=TP;</w:t>
-      </w:r>
-    </w:p>
-    <w:p>
-      <w:r>
-        <w:t xml:space="preserve">   Echo_pin=EP;</w:t>
-      </w:r>
-    </w:p>
-    <w:p>
-      <w:r>
-        <w:t>}</w:t>
-      </w:r>
-    </w:p>
-    <w:p>
-      <w:r>
-        <w:t>long Ultrasonic::Timing()</w:t>
-      </w:r>
-    </w:p>
-    <w:p>
-      <w:r>
-        <w:t>{</w:t>
-      </w:r>
-    </w:p>
-    <w:p>
-      <w:r>
-        <w:t xml:space="preserve">  digitalWrite(Trig_pin, LOW);</w:t>
-      </w:r>
-    </w:p>
-    <w:p>
-      <w:r>
-        <w:t xml:space="preserve">  delayMicroseconds(2);</w:t>
-      </w:r>
-    </w:p>
-    <w:p>
-      <w:r>
-        <w:t xml:space="preserve">  digitalWrite(Trig_pin, HIGH);</w:t>
-      </w:r>
-    </w:p>
-    <w:p>
-      <w:r>
-        <w:t xml:space="preserve">  delayMicroseconds(10);</w:t>
-      </w:r>
-    </w:p>
-    <w:p>
-      <w:r>
-        <w:t xml:space="preserve">  digitalWrite(Trig_pin, LOW);</w:t>
-      </w:r>
-    </w:p>
-    <w:p>
-      <w:r>
-        <w:t xml:space="preserve">  duration = pulseIn(Echo_pin,HIGH);</w:t>
-      </w:r>
-    </w:p>
-    <w:p>
-      <w:r>
-        <w:t xml:space="preserve">  return duration;</w:t>
-      </w:r>
-    </w:p>
-    <w:p>
-      <w:r>
-        <w:t>}</w:t>
-      </w:r>
-    </w:p>
-    <w:p>
-      <w:r>
-        <w:t>long Ultrasonic::Ranging(int sys)</w:t>
-      </w:r>
-    </w:p>
-    <w:p>
-      <w:r>
-        <w:t>{</w:t>
-      </w:r>
-    </w:p>
-    <w:p>
-      <w:r>
-        <w:t xml:space="preserve">  Timing();</w:t>
-      </w:r>
-    </w:p>
-    <w:p>
-      <w:r>
-        <w:t xml:space="preserve">  distacne_cm = duration /29 / 2 ;</w:t>
-      </w:r>
-    </w:p>
-    <w:p>
-      <w:r>
-        <w:t xml:space="preserve">  distance_inc = duration / 74 / 2;</w:t>
-      </w:r>
-    </w:p>
-    <w:p>
-      <w:r>
-        <w:t xml:space="preserve">  if (sys)</w:t>
-      </w:r>
-    </w:p>
-    <w:p>
-      <w:r>
-        <w:t xml:space="preserve">  return distacne_cm;</w:t>
-      </w:r>
-    </w:p>
-    <w:p>
-      <w:r>
-        <w:t xml:space="preserve">  else</w:t>
-      </w:r>
-    </w:p>
-    <w:p>
-      <w:r>
-        <w:t xml:space="preserve">  return distance_inc;</w:t>
-      </w:r>
-    </w:p>
-    <w:p>
-      <w:r>
-        <w:lastRenderedPageBreak/>
-        <w:t>}</w:t>
-      </w:r>
-    </w:p>
-    <w:p>
-      <w:r>
-        <w:t>/*</w:t>
-      </w:r>
-    </w:p>
-    <w:p>
-      <w:r>
-        <w:t xml:space="preserve">  Ultrasonic.h - Library for HR-SC04 Ultrasonic Ranging Module.</w:t>
-      </w:r>
-    </w:p>
-    <w:p>
-      <w:r>
-        <w:t xml:space="preserve">  Created by ITead studio. Alex, Apr 20, 2010.</w:t>
-      </w:r>
-    </w:p>
-    <w:p>
-      <w:r>
-        <w:t xml:space="preserve">  iteadstudio.com</w:t>
-      </w:r>
-    </w:p>
-    <w:p>
-      <w:r>
-        <w:t>*/</w:t>
-      </w:r>
-    </w:p>
-    <w:p/>
-    <w:p/>
-    <w:p>
-      <w:r>
-        <w:t>#ifndef Ultrasonic_h</w:t>
-      </w:r>
-    </w:p>
-    <w:p>
-      <w:r>
-        <w:t>#define Ultrasonic_h</w:t>
-      </w:r>
-    </w:p>
-    <w:p/>
-    <w:p>
-      <w:r>
-        <w:t>#include "Arduino.h"</w:t>
-      </w:r>
-    </w:p>
-    <w:p/>
-    <w:p>
-      <w:r>
-        <w:t>#define CM 1</w:t>
-      </w:r>
-    </w:p>
-    <w:p>
-      <w:r>
-        <w:t>#define INC 0</w:t>
-      </w:r>
-    </w:p>
-    <w:p/>
-    <w:p>
-      <w:r>
-        <w:t>class Ultrasonic</w:t>
-      </w:r>
-    </w:p>
-    <w:p>
-      <w:r>
-        <w:t>{</w:t>
-      </w:r>
-    </w:p>
-    <w:p>
-      <w:r>
-        <w:t xml:space="preserve">  public:</w:t>
-      </w:r>
-    </w:p>
-    <w:p>
-      <w:r>
-        <w:t xml:space="preserve">    Ultrasonic(int TP, int EP);</w:t>
-      </w:r>
-    </w:p>
-    <w:p>
-      <w:r>
-        <w:t xml:space="preserve">    long Timing();</w:t>
-      </w:r>
-    </w:p>
-    <w:p>
-      <w:r>
-        <w:t xml:space="preserve">    long Ranging(int sys);</w:t>
-      </w:r>
-    </w:p>
-    <w:p>
-      <w:r>
-        <w:t xml:space="preserve">    private:</w:t>
-      </w:r>
-    </w:p>
-    <w:p>
-      <w:r>
-        <w:t xml:space="preserve">    int Trig_pin;</w:t>
-      </w:r>
-    </w:p>
-    <w:p>
-      <w:r>
-        <w:t xml:space="preserve">    int Echo_pin;</w:t>
-      </w:r>
-    </w:p>
-    <w:p>
-      <w:r>
-        <w:t xml:space="preserve">    long  duration,distacne_cm,distance_inc;</w:t>
-      </w:r>
-    </w:p>
-    <w:p>
-      <w:r>
-        <w:t>};</w:t>
-      </w:r>
-    </w:p>
-    <w:p>
-      <w:r>
-        <w:t>#endif</w:t>
-      </w:r>
-    </w:p>
     <w:sectPr>
       <w:pgSz w:w="12240" w:h="15840"/>
       <w:pgMar w:top="1440" w:right="1440" w:bottom="1440" w:left="1440" w:header="720" w:footer="720" w:gutter="0"/>
@@ -4508,6 +4217,77 @@
 </w:document>
 </file>
 
+<file path=word/comments.xml><?xml version="1.0" encoding="utf-8"?>
+<w:comments xmlns:wpc="http://schemas.microsoft.com/office/word/2010/wordprocessingCanvas" xmlns:mc="http://schemas.openxmlformats.org/markup-compatibility/2006" xmlns:o="urn:schemas-microsoft-com:office:office" xmlns:r="http://schemas.openxmlformats.org/officeDocument/2006/relationships" xmlns:m="http://schemas.openxmlformats.org/officeDocument/2006/math" xmlns:v="urn:schemas-microsoft-com:vml" xmlns:wp14="http://schemas.microsoft.com/office/word/2010/wordprocessingDrawing" xmlns:wp="http://schemas.openxmlformats.org/drawingml/2006/wordprocessingDrawing" xmlns:w10="urn:schemas-microsoft-com:office:word" xmlns:w="http://schemas.openxmlformats.org/wordprocessingml/2006/main" xmlns:w14="http://schemas.microsoft.com/office/word/2010/wordml" xmlns:w15="http://schemas.microsoft.com/office/word/2012/wordml" xmlns:wpg="http://schemas.microsoft.com/office/word/2010/wordprocessingGroup" xmlns:wpi="http://schemas.microsoft.com/office/word/2010/wordprocessingInk" xmlns:wne="http://schemas.microsoft.com/office/word/2006/wordml" xmlns:wps="http://schemas.microsoft.com/office/word/2010/wordprocessingShape" mc:Ignorable="w14 w15 wp14">
+  <w:comment w:id="7" w:author="abigailfrancis" w:date="2015-12-04T21:51:00Z" w:initials="a">
+    <w:p>
+      <w:pPr>
+        <w:pStyle w:val="CommentText"/>
+      </w:pPr>
+      <w:r>
+        <w:rPr>
+          <w:rStyle w:val="CommentReference"/>
+        </w:rPr>
+        <w:annotationRef/>
+      </w:r>
+      <w:r>
+        <w:t>IR pin descriptions need to be updated</w:t>
+      </w:r>
+    </w:p>
+  </w:comment>
+  <w:comment w:id="9" w:author="abigailfrancis" w:date="2015-12-04T21:52:00Z" w:initials="a">
+    <w:p>
+      <w:pPr>
+        <w:pStyle w:val="CommentText"/>
+      </w:pPr>
+      <w:r>
+        <w:rPr>
+          <w:rStyle w:val="CommentReference"/>
+        </w:rPr>
+        <w:annotationRef/>
+      </w:r>
+      <w:r>
+        <w:t>Needs to be updated for 8 sensor configuration</w:t>
+      </w:r>
+    </w:p>
+    <w:p>
+      <w:pPr>
+        <w:pStyle w:val="CommentText"/>
+      </w:pPr>
+    </w:p>
+  </w:comment>
+  <w:comment w:id="11" w:author="abigailfrancis" w:date="2015-12-04T22:17:00Z" w:initials="a">
+    <w:p>
+      <w:pPr>
+        <w:pStyle w:val="CommentText"/>
+      </w:pPr>
+      <w:r>
+        <w:rPr>
+          <w:rStyle w:val="CommentReference"/>
+        </w:rPr>
+        <w:annotationRef/>
+      </w:r>
+      <w:r>
+        <w:t>All of this needs to be updated with screen shots of code</w:t>
+      </w:r>
+    </w:p>
+    <w:p>
+      <w:pPr>
+        <w:pStyle w:val="CommentText"/>
+      </w:pPr>
+    </w:p>
+  </w:comment>
+</w:comments>
+</file>
+
+<file path=word/commentsExtended.xml><?xml version="1.0" encoding="utf-8"?>
+<w15:commentsEx xmlns:wpc="http://schemas.microsoft.com/office/word/2010/wordprocessingCanvas" xmlns:mc="http://schemas.openxmlformats.org/markup-compatibility/2006" xmlns:o="urn:schemas-microsoft-com:office:office" xmlns:r="http://schemas.openxmlformats.org/officeDocument/2006/relationships" xmlns:m="http://schemas.openxmlformats.org/officeDocument/2006/math" xmlns:v="urn:schemas-microsoft-com:vml" xmlns:wp14="http://schemas.microsoft.com/office/word/2010/wordprocessingDrawing" xmlns:wp="http://schemas.openxmlformats.org/drawingml/2006/wordprocessingDrawing" xmlns:w10="urn:schemas-microsoft-com:office:word" xmlns:w="http://schemas.openxmlformats.org/wordprocessingml/2006/main" xmlns:w14="http://schemas.microsoft.com/office/word/2010/wordml" xmlns:w15="http://schemas.microsoft.com/office/word/2012/wordml" xmlns:wpg="http://schemas.microsoft.com/office/word/2010/wordprocessingGroup" xmlns:wpi="http://schemas.microsoft.com/office/word/2010/wordprocessingInk" xmlns:wne="http://schemas.microsoft.com/office/word/2006/wordml" xmlns:wps="http://schemas.microsoft.com/office/word/2010/wordprocessingShape" mc:Ignorable="w14 w15 wp14">
+  <w15:commentEx w15:paraId="54F1468D" w15:done="0"/>
+  <w15:commentEx w15:paraId="0C62EC86" w15:done="0"/>
+  <w15:commentEx w15:paraId="39A2E688" w15:done="0"/>
+</w15:commentsEx>
+</file>
+
 <file path=word/endnotes.xml><?xml version="1.0" encoding="utf-8"?>
 <w:endnotes xmlns:wpc="http://schemas.microsoft.com/office/word/2010/wordprocessingCanvas" xmlns:mc="http://schemas.openxmlformats.org/markup-compatibility/2006" xmlns:o="urn:schemas-microsoft-com:office:office" xmlns:r="http://schemas.openxmlformats.org/officeDocument/2006/relationships" xmlns:m="http://schemas.openxmlformats.org/officeDocument/2006/math" xmlns:v="urn:schemas-microsoft-com:vml" xmlns:wp14="http://schemas.microsoft.com/office/word/2010/wordprocessingDrawing" xmlns:wp="http://schemas.openxmlformats.org/drawingml/2006/wordprocessingDrawing" xmlns:w10="urn:schemas-microsoft-com:office:word" xmlns:w="http://schemas.openxmlformats.org/wordprocessingml/2006/main" xmlns:w14="http://schemas.microsoft.com/office/word/2010/wordml" xmlns:w15="http://schemas.microsoft.com/office/word/2012/wordml" xmlns:wpg="http://schemas.microsoft.com/office/word/2010/wordprocessingGroup" xmlns:wpi="http://schemas.microsoft.com/office/word/2010/wordprocessingInk" xmlns:wne="http://schemas.microsoft.com/office/word/2006/wordml" xmlns:wps="http://schemas.microsoft.com/office/word/2010/wordprocessingShape" mc:Ignorable="w14 w15 wp14">
   <w:endnote w:type="separator" w:id="-1">
@@ -4556,6 +4336,14 @@
     </w:p>
   </w:footnote>
 </w:footnotes>
+</file>
+
+<file path=word/people.xml><?xml version="1.0" encoding="utf-8"?>
+<w15:people xmlns:wpc="http://schemas.microsoft.com/office/word/2010/wordprocessingCanvas" xmlns:mc="http://schemas.openxmlformats.org/markup-compatibility/2006" xmlns:o="urn:schemas-microsoft-com:office:office" xmlns:r="http://schemas.openxmlformats.org/officeDocument/2006/relationships" xmlns:m="http://schemas.openxmlformats.org/officeDocument/2006/math" xmlns:v="urn:schemas-microsoft-com:vml" xmlns:wp14="http://schemas.microsoft.com/office/word/2010/wordprocessingDrawing" xmlns:wp="http://schemas.openxmlformats.org/drawingml/2006/wordprocessingDrawing" xmlns:w10="urn:schemas-microsoft-com:office:word" xmlns:w="http://schemas.openxmlformats.org/wordprocessingml/2006/main" xmlns:w14="http://schemas.microsoft.com/office/word/2010/wordml" xmlns:w15="http://schemas.microsoft.com/office/word/2012/wordml" xmlns:wpg="http://schemas.microsoft.com/office/word/2010/wordprocessingGroup" xmlns:wpi="http://schemas.microsoft.com/office/word/2010/wordprocessingInk" xmlns:wne="http://schemas.microsoft.com/office/word/2006/wordml" xmlns:wps="http://schemas.microsoft.com/office/word/2010/wordprocessingShape" mc:Ignorable="w14 w15 wp14">
+  <w15:person w15:author="abigailfrancis">
+    <w15:presenceInfo w15:providerId="None" w15:userId="abigailfrancis"/>
+  </w15:person>
+</w15:people>
 </file>
 
 <file path=word/styles.xml><?xml version="1.0" encoding="utf-8"?>
@@ -5727,6 +5515,104 @@
       </w:tblBorders>
     </w:tblPr>
   </w:style>
+  <w:style w:type="character" w:styleId="CommentReference">
+    <w:name w:val="annotation reference"/>
+    <w:basedOn w:val="DefaultParagraphFont"/>
+    <w:uiPriority w:val="99"/>
+    <w:semiHidden/>
+    <w:unhideWhenUsed/>
+    <w:rsid w:val="001F3D87"/>
+    <w:rPr>
+      <w:sz w:val="16"/>
+      <w:szCs w:val="16"/>
+    </w:rPr>
+  </w:style>
+  <w:style w:type="paragraph" w:styleId="CommentText">
+    <w:name w:val="annotation text"/>
+    <w:basedOn w:val="Normal"/>
+    <w:link w:val="CommentTextChar"/>
+    <w:uiPriority w:val="99"/>
+    <w:semiHidden/>
+    <w:unhideWhenUsed/>
+    <w:rsid w:val="001F3D87"/>
+    <w:pPr>
+      <w:spacing w:line="240" w:lineRule="auto"/>
+    </w:pPr>
+    <w:rPr>
+      <w:sz w:val="20"/>
+      <w:szCs w:val="20"/>
+    </w:rPr>
+  </w:style>
+  <w:style w:type="character" w:customStyle="1" w:styleId="CommentTextChar">
+    <w:name w:val="Comment Text Char"/>
+    <w:basedOn w:val="DefaultParagraphFont"/>
+    <w:link w:val="CommentText"/>
+    <w:uiPriority w:val="99"/>
+    <w:semiHidden/>
+    <w:rsid w:val="001F3D87"/>
+    <w:rPr>
+      <w:sz w:val="20"/>
+      <w:szCs w:val="20"/>
+    </w:rPr>
+  </w:style>
+  <w:style w:type="paragraph" w:styleId="CommentSubject">
+    <w:name w:val="annotation subject"/>
+    <w:basedOn w:val="CommentText"/>
+    <w:next w:val="CommentText"/>
+    <w:link w:val="CommentSubjectChar"/>
+    <w:uiPriority w:val="99"/>
+    <w:semiHidden/>
+    <w:unhideWhenUsed/>
+    <w:rsid w:val="001F3D87"/>
+    <w:rPr>
+      <w:b/>
+      <w:bCs/>
+    </w:rPr>
+  </w:style>
+  <w:style w:type="character" w:customStyle="1" w:styleId="CommentSubjectChar">
+    <w:name w:val="Comment Subject Char"/>
+    <w:basedOn w:val="CommentTextChar"/>
+    <w:link w:val="CommentSubject"/>
+    <w:uiPriority w:val="99"/>
+    <w:semiHidden/>
+    <w:rsid w:val="001F3D87"/>
+    <w:rPr>
+      <w:b/>
+      <w:bCs/>
+      <w:sz w:val="20"/>
+      <w:szCs w:val="20"/>
+    </w:rPr>
+  </w:style>
+  <w:style w:type="paragraph" w:styleId="BalloonText">
+    <w:name w:val="Balloon Text"/>
+    <w:basedOn w:val="Normal"/>
+    <w:link w:val="BalloonTextChar"/>
+    <w:uiPriority w:val="99"/>
+    <w:semiHidden/>
+    <w:unhideWhenUsed/>
+    <w:rsid w:val="001F3D87"/>
+    <w:pPr>
+      <w:spacing w:after="0" w:line="240" w:lineRule="auto"/>
+    </w:pPr>
+    <w:rPr>
+      <w:rFonts w:ascii="Segoe UI" w:hAnsi="Segoe UI" w:cs="Segoe UI"/>
+      <w:sz w:val="18"/>
+      <w:szCs w:val="18"/>
+    </w:rPr>
+  </w:style>
+  <w:style w:type="character" w:customStyle="1" w:styleId="BalloonTextChar">
+    <w:name w:val="Balloon Text Char"/>
+    <w:basedOn w:val="DefaultParagraphFont"/>
+    <w:link w:val="BalloonText"/>
+    <w:uiPriority w:val="99"/>
+    <w:semiHidden/>
+    <w:rsid w:val="001F3D87"/>
+    <w:rPr>
+      <w:rFonts w:ascii="Segoe UI" w:hAnsi="Segoe UI" w:cs="Segoe UI"/>
+      <w:sz w:val="18"/>
+      <w:szCs w:val="18"/>
+    </w:rPr>
+  </w:style>
 </w:styles>
 </file>
 
@@ -5996,7 +5882,7 @@
 </file>
 
 <file path=customXml/itemProps1.xml><?xml version="1.0" encoding="utf-8"?>
-<ds:datastoreItem xmlns:ds="http://schemas.openxmlformats.org/officeDocument/2006/customXml" ds:itemID="{EB250F10-C746-4DCE-8807-ACF7824FB140}">
+<ds:datastoreItem xmlns:ds="http://schemas.openxmlformats.org/officeDocument/2006/customXml" ds:itemID="{2122D875-CC79-46DA-BB8C-987E5753012D}">
   <ds:schemaRefs>
     <ds:schemaRef ds:uri="http://schemas.openxmlformats.org/officeDocument/2006/bibliography"/>
   </ds:schemaRefs>

</xml_diff>

<commit_message>
Added Sensor stuff to final report
</commit_message>
<xml_diff>
--- a/final/documentation/FinalReport.docx
+++ b/final/documentation/FinalReport.docx
@@ -1274,33 +1274,30 @@
     <w:p/>
     <w:p/>
     <w:p/>
-    <w:p>
-      <w:bookmarkStart w:id="2" w:name="_GoBack"/>
-      <w:bookmarkEnd w:id="2"/>
-    </w:p>
     <w:p/>
     <w:p/>
     <w:p/>
+    <w:p/>
     <w:p>
       <w:pPr>
         <w:pStyle w:val="Heading1"/>
       </w:pPr>
-      <w:bookmarkStart w:id="3" w:name="_Toc437030826"/>
+      <w:bookmarkStart w:id="2" w:name="_Toc437030826"/>
       <w:r>
         <w:lastRenderedPageBreak/>
         <w:t>Hardware Design</w:t>
       </w:r>
+      <w:bookmarkEnd w:id="2"/>
+    </w:p>
+    <w:p>
+      <w:pPr>
+        <w:pStyle w:val="Heading3"/>
+      </w:pPr>
+      <w:bookmarkStart w:id="3" w:name="_Toc437030827"/>
+      <w:r>
+        <w:t>Hardware</w:t>
+      </w:r>
       <w:bookmarkEnd w:id="3"/>
-    </w:p>
-    <w:p>
-      <w:pPr>
-        <w:pStyle w:val="Heading3"/>
-      </w:pPr>
-      <w:bookmarkStart w:id="4" w:name="_Toc437030827"/>
-      <w:r>
-        <w:t>Hardware</w:t>
-      </w:r>
-      <w:bookmarkEnd w:id="4"/>
       <w:r>
         <w:t xml:space="preserve"> </w:t>
       </w:r>
@@ -1762,11 +1759,11 @@
       <w:pPr>
         <w:pStyle w:val="Heading3"/>
       </w:pPr>
-      <w:bookmarkStart w:id="5" w:name="_Toc437030828"/>
+      <w:bookmarkStart w:id="4" w:name="_Toc437030828"/>
       <w:r>
         <w:t>Additional Part description</w:t>
       </w:r>
-      <w:bookmarkEnd w:id="5"/>
+      <w:bookmarkEnd w:id="4"/>
     </w:p>
     <w:p/>
     <w:p>
@@ -2569,7 +2566,7 @@
       <w:pPr>
         <w:pStyle w:val="Heading3"/>
       </w:pPr>
-      <w:bookmarkStart w:id="6" w:name="_Toc437030829"/>
+      <w:bookmarkStart w:id="5" w:name="_Toc437030829"/>
       <w:r>
         <w:lastRenderedPageBreak/>
         <w:t>Pin A</w:t>
@@ -2589,7 +2586,7 @@
       <w:r>
         <w:t>escriptions</w:t>
       </w:r>
-      <w:bookmarkEnd w:id="6"/>
+      <w:bookmarkEnd w:id="5"/>
     </w:p>
     <w:p/>
     <w:p>
@@ -2722,14 +2719,14 @@
         <w:rPr>
           <w:rStyle w:val="CommentReference"/>
         </w:rPr>
-        <w:commentReference w:id="7"/>
+        <w:commentReference w:id="6"/>
       </w:r>
     </w:p>
     <w:p>
       <w:pPr>
         <w:pStyle w:val="Heading3"/>
       </w:pPr>
-      <w:bookmarkStart w:id="8" w:name="_Toc437030830"/>
+      <w:bookmarkStart w:id="7" w:name="_Toc437030830"/>
       <w:r>
         <w:lastRenderedPageBreak/>
         <w:t>Circuit D</w:t>
@@ -2737,7 +2734,7 @@
       <w:r>
         <w:t>iagrams</w:t>
       </w:r>
-      <w:bookmarkEnd w:id="8"/>
+      <w:bookmarkEnd w:id="7"/>
     </w:p>
     <w:p/>
     <w:p>
@@ -2821,11 +2818,11 @@
         <w:lastRenderedPageBreak/>
         <w:t xml:space="preserve">IR Circuit </w:t>
       </w:r>
-      <w:commentRangeStart w:id="9"/>
+      <w:commentRangeStart w:id="8"/>
       <w:r>
         <w:t>Diagrams</w:t>
       </w:r>
-      <w:commentRangeEnd w:id="9"/>
+      <w:commentRangeEnd w:id="8"/>
       <w:r>
         <w:rPr>
           <w:rStyle w:val="CommentReference"/>
@@ -2833,7 +2830,7 @@
           <w:color w:val="auto"/>
           <w:spacing w:val="0"/>
         </w:rPr>
-        <w:commentReference w:id="9"/>
+        <w:commentReference w:id="8"/>
       </w:r>
     </w:p>
     <w:p/>
@@ -3218,138 +3215,146 @@
       <w:pPr>
         <w:pStyle w:val="Heading1"/>
       </w:pPr>
-      <w:bookmarkStart w:id="10" w:name="_Toc437030831"/>
+      <w:bookmarkStart w:id="9" w:name="_Toc437030831"/>
       <w:r>
         <w:lastRenderedPageBreak/>
         <w:t xml:space="preserve">Software </w:t>
       </w:r>
-      <w:commentRangeStart w:id="11"/>
+      <w:commentRangeStart w:id="10"/>
       <w:r>
         <w:t>Design</w:t>
       </w:r>
-      <w:commentRangeEnd w:id="11"/>
+      <w:commentRangeEnd w:id="10"/>
       <w:r>
         <w:rPr>
           <w:rStyle w:val="CommentReference"/>
           <w:rFonts w:asciiTheme="minorHAnsi" w:eastAsiaTheme="minorEastAsia" w:hAnsiTheme="minorHAnsi" w:cstheme="minorBidi"/>
           <w:color w:val="auto"/>
         </w:rPr>
-        <w:commentReference w:id="11"/>
-      </w:r>
-      <w:bookmarkEnd w:id="10"/>
+        <w:commentReference w:id="10"/>
+      </w:r>
+      <w:bookmarkEnd w:id="9"/>
     </w:p>
     <w:p/>
     <w:p>
       <w:pPr>
         <w:pStyle w:val="Heading3"/>
       </w:pPr>
-      <w:bookmarkStart w:id="12" w:name="_Toc437030832"/>
+      <w:bookmarkStart w:id="11" w:name="_Toc437030832"/>
       <w:r>
         <w:t>Overview</w:t>
       </w:r>
+      <w:bookmarkEnd w:id="11"/>
+    </w:p>
+    <w:p/>
+    <w:p>
+      <w:r>
+        <w:rPr>
+          <w:rFonts w:eastAsia="Times New Roman"/>
+        </w:rPr>
+        <w:t xml:space="preserve">Given the additional complexity of this project when compared to previous labs, the focus of the software design for the final is on scalability. </w:t>
+      </w:r>
+      <w:r>
+        <w:rPr>
+          <w:rFonts w:eastAsia="Times New Roman"/>
+        </w:rPr>
+        <w:t>The</w:t>
+      </w:r>
+      <w:r>
+        <w:rPr>
+          <w:rFonts w:eastAsia="Times New Roman"/>
+        </w:rPr>
+        <w:t xml:space="preserve"> software </w:t>
+      </w:r>
+      <w:r>
+        <w:rPr>
+          <w:rFonts w:eastAsia="Times New Roman"/>
+        </w:rPr>
+        <w:t xml:space="preserve">is built </w:t>
+      </w:r>
+      <w:r>
+        <w:rPr>
+          <w:rFonts w:eastAsia="Times New Roman"/>
+        </w:rPr>
+        <w:t xml:space="preserve">in a way that enables both easy isolation of </w:t>
+      </w:r>
+      <w:r>
+        <w:rPr>
+          <w:rFonts w:eastAsia="Times New Roman"/>
+        </w:rPr>
+        <w:t xml:space="preserve">the </w:t>
+      </w:r>
+      <w:r>
+        <w:rPr>
+          <w:rFonts w:eastAsia="Times New Roman"/>
+        </w:rPr>
+        <w:t>robot subs</w:t>
+      </w:r>
+      <w:r>
+        <w:rPr>
+          <w:rFonts w:eastAsia="Times New Roman"/>
+        </w:rPr>
+        <w:t>ystems</w:t>
+      </w:r>
+      <w:r>
+        <w:rPr>
+          <w:rFonts w:eastAsia="Times New Roman"/>
+        </w:rPr>
+        <w:t xml:space="preserve"> and allows for easy modification of robot behavior at a high level. </w:t>
+      </w:r>
+      <w:r>
+        <w:rPr>
+          <w:rFonts w:eastAsia="Times New Roman"/>
+        </w:rPr>
+        <w:t>‘</w:t>
+      </w:r>
+      <w:r>
+        <w:rPr>
+          <w:rFonts w:eastAsia="Times New Roman"/>
+        </w:rPr>
+        <w:t>main.c</w:t>
+      </w:r>
+      <w:r>
+        <w:rPr>
+          <w:rFonts w:eastAsia="Times New Roman"/>
+        </w:rPr>
+        <w:t>’ implements a state machine that carries out high level tasks while</w:t>
+      </w:r>
+      <w:r>
+        <w:rPr>
+          <w:rFonts w:eastAsia="Times New Roman"/>
+        </w:rPr>
+        <w:t xml:space="preserve"> lower level tasks controlled by sub-state machines. </w:t>
+      </w:r>
+      <w:r>
+        <w:rPr>
+          <w:rFonts w:eastAsia="Times New Roman"/>
+        </w:rPr>
+        <w:t xml:space="preserve">This structure should make for simpler debugging. </w:t>
+      </w:r>
+    </w:p>
+    <w:p>
+      <w:r>
+        <w:rPr>
+          <w:rFonts w:eastAsia="Times New Roman"/>
+        </w:rPr>
+        <w:t>This being said, the high level state machine will have states that that run tasks similar to the following: track line, check for robot, avoid obstacle etc.  These tasks will then be defined as their own state machine in their corresponding .h and .c file.</w:t>
+      </w:r>
+    </w:p>
+    <w:p>
+      <w:r>
+        <w:rPr>
+          <w:rFonts w:eastAsia="Times New Roman"/>
+        </w:rPr>
+        <w:t xml:space="preserve">The rightmost state machine below describes the high level state machine that we will be implementing in main.c. As described previously in this document, the states findLine, handleCollision, </w:t>
+      </w:r>
+      <w:bookmarkStart w:id="12" w:name="_GoBack"/>
       <w:bookmarkEnd w:id="12"/>
-    </w:p>
-    <w:p/>
-    <w:p>
       <w:r>
         <w:rPr>
           <w:rFonts w:eastAsia="Times New Roman"/>
         </w:rPr>
-        <w:t xml:space="preserve">Given the additional complexity of this project when compared to previous labs, the focus of the software design for the final is on scalability. </w:t>
-      </w:r>
-      <w:r>
-        <w:rPr>
-          <w:rFonts w:eastAsia="Times New Roman"/>
-        </w:rPr>
-        <w:t>The</w:t>
-      </w:r>
-      <w:r>
-        <w:rPr>
-          <w:rFonts w:eastAsia="Times New Roman"/>
-        </w:rPr>
-        <w:t xml:space="preserve"> software </w:t>
-      </w:r>
-      <w:r>
-        <w:rPr>
-          <w:rFonts w:eastAsia="Times New Roman"/>
-        </w:rPr>
-        <w:t xml:space="preserve">is built </w:t>
-      </w:r>
-      <w:r>
-        <w:rPr>
-          <w:rFonts w:eastAsia="Times New Roman"/>
-        </w:rPr>
-        <w:t xml:space="preserve">in a way that enables both easy isolation of </w:t>
-      </w:r>
-      <w:r>
-        <w:rPr>
-          <w:rFonts w:eastAsia="Times New Roman"/>
-        </w:rPr>
-        <w:t xml:space="preserve">the </w:t>
-      </w:r>
-      <w:r>
-        <w:rPr>
-          <w:rFonts w:eastAsia="Times New Roman"/>
-        </w:rPr>
-        <w:t>robot subs</w:t>
-      </w:r>
-      <w:r>
-        <w:rPr>
-          <w:rFonts w:eastAsia="Times New Roman"/>
-        </w:rPr>
-        <w:t>ystems</w:t>
-      </w:r>
-      <w:r>
-        <w:rPr>
-          <w:rFonts w:eastAsia="Times New Roman"/>
-        </w:rPr>
-        <w:t xml:space="preserve"> and allows for easy modification of robot behavior at a high level. </w:t>
-      </w:r>
-      <w:r>
-        <w:rPr>
-          <w:rFonts w:eastAsia="Times New Roman"/>
-        </w:rPr>
-        <w:t>‘</w:t>
-      </w:r>
-      <w:r>
-        <w:rPr>
-          <w:rFonts w:eastAsia="Times New Roman"/>
-        </w:rPr>
-        <w:t>main.c</w:t>
-      </w:r>
-      <w:r>
-        <w:rPr>
-          <w:rFonts w:eastAsia="Times New Roman"/>
-        </w:rPr>
-        <w:t>’ implements a state machine that carries out high level tasks while</w:t>
-      </w:r>
-      <w:r>
-        <w:rPr>
-          <w:rFonts w:eastAsia="Times New Roman"/>
-        </w:rPr>
-        <w:t xml:space="preserve"> lower level tasks controlled by sub-state machines. </w:t>
-      </w:r>
-      <w:r>
-        <w:rPr>
-          <w:rFonts w:eastAsia="Times New Roman"/>
-        </w:rPr>
-        <w:t xml:space="preserve">This structure should make for simpler debugging. </w:t>
-      </w:r>
-    </w:p>
-    <w:p>
-      <w:r>
-        <w:rPr>
-          <w:rFonts w:eastAsia="Times New Roman"/>
-        </w:rPr>
-        <w:t>This being said, the high level state machine will have states that that run tasks similar to the following: track line, check for robot, avoid obstacle etc.  These tasks will then be defined as their own state machine in their corresponding .h and .c file.</w:t>
-      </w:r>
-    </w:p>
-    <w:p>
-      <w:r>
-        <w:rPr>
-          <w:rFonts w:eastAsia="Times New Roman"/>
-        </w:rPr>
-        <w:t xml:space="preserve">The rightmost state machine below describes the high level state machine that we will be implementing in main.c. As described previously in this document, the states findLine, handleCollision, avoidObstacle, and detectObstacle in the main.c state machine will be located in separate files. The descriptions of these state machines are depicted by the diagrams below. Additionally, the diagram shows files that the state machines are in will be listed in. Each state will call a function that carries out an action. For example: the turnLeft state will call a function turnLeft() that makes the robot turnLeft. The readHc state will call a function readHc() that reads from the sensor. The same goes for all of the other states. </w:t>
+        <w:t xml:space="preserve">avoidObstacle, and detectObstacle in the main.c state machine will be located in separate files. The descriptions of these state machines are depicted by the diagrams below. Additionally, the diagram shows files that the state machines are in will be listed in. Each state will call a function that carries out an action. For example: the turnLeft state will call a function turnLeft() that makes the robot turnLeft. The readHc state will call a function readHc() that reads from the sensor. The same goes for all of the other states. </w:t>
       </w:r>
     </w:p>
     <w:p/>
@@ -3844,368 +3849,136 @@
         <w:t>Functions in HC_S04.c/.h</w:t>
       </w:r>
     </w:p>
-    <w:p/>
-    <w:p>
-      <w:r>
-        <w:rPr>
-          <w:rFonts w:eastAsia="Times New Roman"/>
-        </w:rPr>
-        <w:t>int readHC();</w:t>
-      </w:r>
-    </w:p>
-    <w:p>
-      <w:pPr>
-        <w:ind w:firstLine="720"/>
-      </w:pPr>
-      <w:r>
-        <w:rPr>
-          <w:rFonts w:eastAsia="Times New Roman"/>
-        </w:rPr>
-        <w:t>Read data from the hc-S04 sensor, return an int with the read information.</w:t>
-      </w:r>
-    </w:p>
-    <w:p>
-      <w:r>
-        <w:rPr>
-          <w:rFonts w:eastAsia="Times New Roman"/>
-        </w:rPr>
-        <w:t xml:space="preserve"> void initHC();</w:t>
-      </w:r>
-    </w:p>
-    <w:p>
-      <w:r>
-        <w:rPr>
-          <w:rFonts w:eastAsia="Times New Roman"/>
-        </w:rPr>
-        <w:t xml:space="preserve">        </w:t>
-      </w:r>
-      <w:r>
-        <w:rPr>
-          <w:rFonts w:eastAsia="Times New Roman"/>
-        </w:rPr>
+    <w:p>
+      <w:r>
+        <w:t>int FindDistance();</w:t>
+      </w:r>
+    </w:p>
+    <w:p>
+      <w:r>
         <w:tab/>
-        <w:t>Initialize the hc-S04 sensor and the pins it connects to.</w:t>
-      </w:r>
-    </w:p>
-    <w:p>
-      <w:r>
-        <w:rPr>
-          <w:rFonts w:eastAsia="Times New Roman"/>
-        </w:rPr>
-        <w:t>handleHC();</w:t>
-      </w:r>
-    </w:p>
-    <w:p>
-      <w:pPr>
-        <w:ind w:firstLine="720"/>
-      </w:pPr>
-      <w:r>
-        <w:rPr>
-          <w:rFonts w:eastAsia="Times New Roman"/>
-        </w:rPr>
-        <w:t>A state machine that controls the operations related to reading from the hc-S04 sensor.</w:t>
-      </w:r>
-    </w:p>
-    <w:p>
-      <w:r>
-        <w:rPr>
-          <w:rFonts w:eastAsia="Times New Roman"/>
-        </w:rPr>
-        <w:t>hcStateType   parseHCData(int data);</w:t>
-      </w:r>
-    </w:p>
-    <w:p>
-      <w:pPr>
-        <w:ind w:left="720"/>
-      </w:pPr>
-      <w:r>
-        <w:rPr>
-          <w:rFonts w:eastAsia="Times New Roman"/>
-        </w:rPr>
-        <w:t>Parse the data returned from the readHC() function, and return a state that the handleHC () state machine can use.</w:t>
-      </w:r>
-    </w:p>
-    <w:p/>
-    <w:p>
-      <w:r>
-        <w:br w:type="page"/>
-      </w:r>
-    </w:p>
-    <w:p>
-      <w:pPr>
-        <w:pStyle w:val="Heading1"/>
-      </w:pPr>
-      <w:bookmarkStart w:id="15" w:name="_Toc437030835"/>
-      <w:r>
-        <w:lastRenderedPageBreak/>
-        <w:t>Testing Design</w:t>
-      </w:r>
-      <w:bookmarkEnd w:id="15"/>
-    </w:p>
-    <w:p/>
-    <w:p>
-      <w:pPr>
-        <w:pStyle w:val="Heading3"/>
-      </w:pPr>
-      <w:bookmarkStart w:id="16" w:name="_Toc437030836"/>
-      <w:r>
-        <w:t>Overview</w:t>
-      </w:r>
-      <w:bookmarkEnd w:id="16"/>
-    </w:p>
-    <w:p/>
-    <w:p>
-      <w:r>
-        <w:rPr>
-          <w:rFonts w:eastAsia="Times New Roman"/>
-        </w:rPr>
-        <w:t>The testing for this design will be done in a modular and step-wise fashion. In doing so we can assure all the parts that will be connected to the robot work individually. Once the robot starts to be assembled more tests can be performed to ensure parts work when implemented together.</w:t>
+        <w:t>Configures the sensor to send out a pulse to determine the distance of an object in front of it.</w:t>
+      </w:r>
+    </w:p>
+    <w:p>
+      <w:r>
+        <w:t>int CalculateDistance();</w:t>
+      </w:r>
+    </w:p>
+    <w:p>
+      <w:r>
+        <w:tab/>
+        <w:t>Calculates the distance of an object in front of the sensor in inches, returns that value. Called within the FindDistance function.</w:t>
+      </w:r>
+    </w:p>
+    <w:p>
+      <w:r>
+        <w:t>void testUltraSonicSensor();</w:t>
+      </w:r>
+    </w:p>
+    <w:p>
+      <w:r>
+        <w:tab/>
+        <w:t>Once per second calls the FindDistance function and displays the distance found on the LCD screen.</w:t>
+      </w:r>
+      <w:r>
+        <w:tab/>
       </w:r>
     </w:p>
     <w:p/>
     <w:p/>
     <w:p/>
+    <w:p>
+      <w:pPr>
+        <w:pStyle w:val="Heading1"/>
+      </w:pPr>
+      <w:bookmarkStart w:id="15" w:name="_Toc437075489"/>
+      <w:r>
+        <w:lastRenderedPageBreak/>
+        <w:t>Ultrasonic Distance Sensor</w:t>
+      </w:r>
+      <w:bookmarkEnd w:id="15"/>
+    </w:p>
+    <w:p>
+      <w:pPr>
+        <w:pStyle w:val="Heading3"/>
+      </w:pPr>
+      <w:bookmarkStart w:id="16" w:name="_Toc437075490"/>
+      <w:r>
+        <w:t>Task 1</w:t>
+      </w:r>
+      <w:bookmarkEnd w:id="16"/>
+    </w:p>
     <w:p/>
+    <w:p>
+      <w:r>
+        <w:t>The first task to be completed with the ultrasonic distance sensor was to detect the distance of an object in front of the sensor and display that distance onto the LCD screen. This also needed to be done dynamically, meaning the sensor should constantly scan the field in front of it and report the new distance. This task was completed by calling the testUltraSonicSensor function, which repeatedly sent a signal to the sensor to detect an object. An example of this task being completed can be found here:</w:t>
+      </w:r>
+    </w:p>
+    <w:p>
+      <w:hyperlink r:id="rId26" w:history="1">
+        <w:r>
+          <w:rPr>
+            <w:rStyle w:val="Hyperlink"/>
+          </w:rPr>
+          <w:t>https://www.y</w:t>
+        </w:r>
+        <w:r>
+          <w:rPr>
+            <w:rStyle w:val="Hyperlink"/>
+          </w:rPr>
+          <w:t>o</w:t>
+        </w:r>
+        <w:r>
+          <w:rPr>
+            <w:rStyle w:val="Hyperlink"/>
+          </w:rPr>
+          <w:t>utube.com/watch?v=qMZsuvicEvE</w:t>
+        </w:r>
+      </w:hyperlink>
+    </w:p>
+    <w:p>
+      <w:pPr>
+        <w:pStyle w:val="Heading3"/>
+      </w:pPr>
+      <w:bookmarkStart w:id="17" w:name="_Toc437075491"/>
+      <w:r>
+        <w:t>Task 2</w:t>
+      </w:r>
+      <w:bookmarkEnd w:id="17"/>
+    </w:p>
     <w:p/>
+    <w:p>
+      <w:r>
+        <w:t>The second task to be completed with the sensor was to detect an object obstructing its path and adjust its’ motors in such a way as to avoid the object and continue forward. This was done by introducing a sub state machine that was entered whenever the sensor detected an object within 5in. This state machine configured the motors to do a simple evasive maneuver and avoid the object. An example of this task being completed can be found here:</w:t>
+      </w:r>
+    </w:p>
+    <w:p>
+      <w:hyperlink r:id="rId27" w:history="1">
+        <w:r>
+          <w:rPr>
+            <w:rStyle w:val="Hyperlink"/>
+          </w:rPr>
+          <w:t>https://www.youtube.com/watch?v=t_rYpcuMDTQ</w:t>
+        </w:r>
+      </w:hyperlink>
+    </w:p>
+    <w:p>
+      <w:pPr>
+        <w:pStyle w:val="Heading3"/>
+      </w:pPr>
+      <w:bookmarkStart w:id="18" w:name="_Toc437075492"/>
+      <w:r>
+        <w:t>Task 3</w:t>
+      </w:r>
+      <w:bookmarkEnd w:id="18"/>
+    </w:p>
     <w:p/>
-    <w:p/>
-    <w:p/>
-    <w:p/>
-    <w:p/>
-    <w:p/>
-    <w:p/>
-    <w:p/>
-    <w:p/>
-    <w:p/>
-    <w:p/>
-    <w:p/>
-    <w:p/>
-    <w:p/>
-    <w:p/>
-    <w:p/>
-    <w:p>
-      <w:pPr>
-        <w:pStyle w:val="Heading3"/>
-      </w:pPr>
-      <w:bookmarkStart w:id="17" w:name="_Toc437030837"/>
-      <w:r>
-        <w:lastRenderedPageBreak/>
-        <w:t>Tests</w:t>
-      </w:r>
-      <w:bookmarkEnd w:id="17"/>
-    </w:p>
-    <w:p/>
-    <w:p>
-      <w:pPr>
-        <w:pStyle w:val="Subtitle"/>
-      </w:pPr>
-      <w:r>
-        <w:t>TEST 1: IR Sensors:</w:t>
-      </w:r>
-    </w:p>
-    <w:p>
-      <w:r>
-        <w:rPr>
-          <w:rFonts w:eastAsia="Times New Roman"/>
-        </w:rPr>
-        <w:t>The purpose of this test is to ensure the functionality of the IR sensor and the pins that it will be connected to.</w:t>
-      </w:r>
-    </w:p>
-    <w:p>
-      <w:r>
-        <w:rPr>
-          <w:rFonts w:eastAsia="Times New Roman"/>
-        </w:rPr>
-        <w:t xml:space="preserve">        </w:t>
-      </w:r>
-      <w:r>
-        <w:rPr>
-          <w:rFonts w:eastAsia="Times New Roman"/>
-        </w:rPr>
-        <w:tab/>
-        <w:t>The first part of this test involves determining if the pins that the IR sensor will be connected to are functioning properly. In order to do this each pin was first mapped as an input. Then, the functions: printIR(), testIR() were used to read the values on the four IR pins and display those values onto the LCD. When nothing is connected to the pins the expected output on pins 31,32,33,34 respectively is “0000” since all the pins are reading logic low. In order to test each pin, the pins were individually connected to logic high using a jumper. When the pin is connected to high a 1 should be displayed onto the LED. For example, when pin 32 is connected to logic high the LCD should display “0100”.</w:t>
-      </w:r>
-    </w:p>
-    <w:p>
-      <w:pPr>
-        <w:rPr>
-          <w:rFonts w:eastAsia="Times New Roman"/>
-        </w:rPr>
-      </w:pPr>
-      <w:r>
-        <w:rPr>
-          <w:rFonts w:eastAsia="Times New Roman"/>
-        </w:rPr>
-        <w:t xml:space="preserve">        </w:t>
-      </w:r>
-      <w:r>
-        <w:rPr>
-          <w:rFonts w:eastAsia="Times New Roman"/>
-        </w:rPr>
-        <w:tab/>
-        <w:t>The second part of the test is to ensure the IR sensor itself works. Since the pins and the LCD display function were tested for correctness in the previous part of the test, the functionality of the IR sensor will be able to be tested fully now. In order to do this the IR sensor was connected to pins 31,32,33,34 and first pointed at an all-white surface. The expected reading display on the LCD for this setup is “1111” since the IR sensor should be causing the pins to be logic high. The next step is to face the IR sensor at an all-black surface. The expected reading display on the LCD for this setup is “0000” since the IR Sensor should not be causing the pins to be logic high.</w:t>
-      </w:r>
-    </w:p>
-    <w:p>
-      <w:pPr>
-        <w:pStyle w:val="Heading3"/>
-      </w:pPr>
-    </w:p>
-    <w:p>
-      <w:pPr>
-        <w:pStyle w:val="Subtitle"/>
-      </w:pPr>
-      <w:r>
-        <w:t>TEST 2: IR Potentiometer Tunning</w:t>
-      </w:r>
-    </w:p>
-    <w:p>
-      <w:r>
-        <w:rPr>
-          <w:rFonts w:eastAsia="Times New Roman"/>
-        </w:rPr>
-        <w:t>The purpose of this test is to tune the potentiometers so that the values read by the IR sensor are as close to logic low (1.0V) and logic high (3.75V) as possible. In doing so the IR sensor will not have to use the ADC converter.</w:t>
-      </w:r>
-    </w:p>
-    <w:p>
-      <w:r>
-        <w:rPr>
-          <w:rFonts w:eastAsia="Times New Roman"/>
-        </w:rPr>
-        <w:t xml:space="preserve">        </w:t>
-      </w:r>
-      <w:r>
-        <w:rPr>
-          <w:rFonts w:eastAsia="Times New Roman"/>
-        </w:rPr>
-        <w:tab/>
-        <w:t>The first step in performing this test is to connect power to the input of the IR board and connect the oscilloscope to the output of the IR board. The oscilloscope is setup to read the voltage coming off the of IR board output, this voltage is what needs to be as close as possible to logic low and logic high given a white or black surface respectively. The process of tuning the potentiometer involved flashing the black and white surfaces in front of the IR sensor and adjusting the potentiometer so that the voltage readings were close to logic high and logic low. The value of the potentiometer was read and recorded using the Digital Multi Meter. This process was chosen as opposed to working out the resistance value by hand because it provides more accurate results that can be seen on the oscilloscope.</w:t>
-      </w:r>
-    </w:p>
-    <w:p>
-      <w:pPr>
-        <w:rPr>
-          <w:rFonts w:eastAsia="Times New Roman"/>
-        </w:rPr>
-      </w:pPr>
-      <w:r>
-        <w:rPr>
-          <w:rFonts w:eastAsia="Times New Roman"/>
-        </w:rPr>
-        <w:t xml:space="preserve"> Attached images show the voltage readings for black and white IR sensor readings.</w:t>
-      </w:r>
-    </w:p>
-    <w:p>
-      <w:pPr>
-        <w:rPr>
-          <w:rFonts w:eastAsia="Times New Roman"/>
-        </w:rPr>
-      </w:pPr>
-    </w:p>
-    <w:p>
-      <w:pPr>
-        <w:pStyle w:val="Subtitle"/>
-        <w:rPr>
-          <w:rFonts w:eastAsia="Times New Roman"/>
-          <w:caps w:val="0"/>
-          <w:color w:val="auto"/>
-          <w:spacing w:val="0"/>
-          <w:sz w:val="21"/>
-          <w:szCs w:val="21"/>
-        </w:rPr>
-      </w:pPr>
-    </w:p>
-    <w:p>
-      <w:pPr>
-        <w:pStyle w:val="Subtitle"/>
-      </w:pPr>
-      <w:r>
-        <w:lastRenderedPageBreak/>
-        <w:t>T</w:t>
-      </w:r>
-      <w:r>
-        <w:t>est 3: Testing Motor Functions</w:t>
-      </w:r>
-    </w:p>
-    <w:p>
-      <w:pPr>
-        <w:ind w:firstLine="720"/>
-      </w:pPr>
-      <w:r>
-        <w:rPr>
-          <w:rFonts w:eastAsia="Times New Roman"/>
-        </w:rPr>
-        <w:t>The purpose of this test is to ensure that all the different motor functions are properly controlling the motors. The reason this test is needed is because several different motor functions have been written that all serve a different purpose in terms of controlling the movement of the robot, and since any can be used for the competition every function needs to be tested.</w:t>
-      </w:r>
-    </w:p>
-    <w:p>
-      <w:r>
-        <w:rPr>
-          <w:rFonts w:eastAsia="Times New Roman"/>
-        </w:rPr>
-        <w:t xml:space="preserve">        </w:t>
-      </w:r>
-      <w:r>
-        <w:rPr>
-          <w:rFonts w:eastAsia="Times New Roman"/>
-        </w:rPr>
-        <w:tab/>
-        <w:t>In order to test the motor functions (setMotorsRotate, setMotorsSweepForward, setMotorsSweepBackwards, setMotorsForward, setMotorsBackwards) the functions were called with different hardcoded values for the input (ADCBufferValue). The robot was then programmed using these hardcoded values and the results of the motors were observed. For example the setMotorsSweepForward function was tested by calling it with an input of 400. The expected result is for the right motor to move forward at full speed while the left motor moves forward at about 80% speed. The code for testing this function can be found in the testMotorFunctionality() function.</w:t>
-      </w:r>
-    </w:p>
-    <w:p/>
-    <w:p>
-      <w:pPr>
-        <w:pStyle w:val="Subtitle"/>
-      </w:pPr>
-      <w:r>
-        <w:t>Test 4: Testing the Range Detector</w:t>
-      </w:r>
-    </w:p>
-    <w:p>
-      <w:r>
-        <w:rPr>
-          <w:rFonts w:eastAsia="Times New Roman"/>
-        </w:rPr>
-        <w:t>The purpose of this test is to ensure that the newly acquired sensor (the range detector) works properly. The reason this test is necessary is because the range detector will be used to control the states of the motors and it must be tested independently of the motors to ensure it is working correctly.</w:t>
-      </w:r>
-    </w:p>
-    <w:p>
-      <w:r>
-        <w:rPr>
-          <w:rFonts w:eastAsia="Times New Roman"/>
-        </w:rPr>
-        <w:t xml:space="preserve">        </w:t>
-      </w:r>
-      <w:r>
-        <w:rPr>
-          <w:rFonts w:eastAsia="Times New Roman"/>
-        </w:rPr>
-        <w:tab/>
-        <w:t>In order to perform this test the range detector will be connected to the microcontroller and the values will be read in via digital pins. An object will be moved in front of the sensor and then the distance the object is from the sensor will be varied. The values being read from the sensor will then be displayed onto the LCD using a previously tested function for printing onto the LCD. The values will be tested against an actual measurement of the distance from the object to the sensor using a measuring tape so the accuracy and precision of the sensor can be obtained.</w:t>
-      </w:r>
-    </w:p>
-    <w:p>
-      <w:r>
-        <w:rPr>
-          <w:rFonts w:eastAsia="Times New Roman"/>
-        </w:rPr>
-        <w:t xml:space="preserve">        </w:t>
-      </w:r>
-      <w:r>
-        <w:rPr>
-          <w:rFonts w:eastAsia="Times New Roman"/>
-        </w:rPr>
-        <w:tab/>
-        <w:t>There will be up to a ~40 ms delay for the sensor to return distance readings. We will hook up an oscilloscope to the TRIG pin and the ECHO pin and measure the time intervals for TRIG output to see if it matches 10µs as specified in the datasheet; for ECHO to see if it matches the 38ms as specified in the datasheet.</w:t>
-      </w:r>
-    </w:p>
-    <w:p/>
-    <w:p/>
-    <w:p/>
-    <w:p/>
-    <w:p/>
-    <w:p/>
+    <w:p>
+      <w:r>
+        <w:t>To be completed…</w:t>
+      </w:r>
+    </w:p>
     <w:p/>
     <w:sectPr>
       <w:pgSz w:w="12240" w:h="15840"/>
@@ -4219,7 +3992,7 @@
 
 <file path=word/comments.xml><?xml version="1.0" encoding="utf-8"?>
 <w:comments xmlns:wpc="http://schemas.microsoft.com/office/word/2010/wordprocessingCanvas" xmlns:mc="http://schemas.openxmlformats.org/markup-compatibility/2006" xmlns:o="urn:schemas-microsoft-com:office:office" xmlns:r="http://schemas.openxmlformats.org/officeDocument/2006/relationships" xmlns:m="http://schemas.openxmlformats.org/officeDocument/2006/math" xmlns:v="urn:schemas-microsoft-com:vml" xmlns:wp14="http://schemas.microsoft.com/office/word/2010/wordprocessingDrawing" xmlns:wp="http://schemas.openxmlformats.org/drawingml/2006/wordprocessingDrawing" xmlns:w10="urn:schemas-microsoft-com:office:word" xmlns:w="http://schemas.openxmlformats.org/wordprocessingml/2006/main" xmlns:w14="http://schemas.microsoft.com/office/word/2010/wordml" xmlns:w15="http://schemas.microsoft.com/office/word/2012/wordml" xmlns:wpg="http://schemas.microsoft.com/office/word/2010/wordprocessingGroup" xmlns:wpi="http://schemas.microsoft.com/office/word/2010/wordprocessingInk" xmlns:wne="http://schemas.microsoft.com/office/word/2006/wordml" xmlns:wps="http://schemas.microsoft.com/office/word/2010/wordprocessingShape" mc:Ignorable="w14 w15 wp14">
-  <w:comment w:id="7" w:author="abigailfrancis" w:date="2015-12-04T21:51:00Z" w:initials="a">
+  <w:comment w:id="6" w:author="abigailfrancis" w:date="2015-12-04T21:51:00Z" w:initials="a">
     <w:p>
       <w:pPr>
         <w:pStyle w:val="CommentText"/>
@@ -4235,7 +4008,7 @@
       </w:r>
     </w:p>
   </w:comment>
-  <w:comment w:id="9" w:author="abigailfrancis" w:date="2015-12-04T21:52:00Z" w:initials="a">
+  <w:comment w:id="8" w:author="abigailfrancis" w:date="2015-12-04T21:52:00Z" w:initials="a">
     <w:p>
       <w:pPr>
         <w:pStyle w:val="CommentText"/>
@@ -4256,7 +4029,7 @@
       </w:pPr>
     </w:p>
   </w:comment>
-  <w:comment w:id="11" w:author="abigailfrancis" w:date="2015-12-04T22:17:00Z" w:initials="a">
+  <w:comment w:id="10" w:author="abigailfrancis" w:date="2015-12-04T22:17:00Z" w:initials="a">
     <w:p>
       <w:pPr>
         <w:pStyle w:val="CommentText"/>
@@ -5613,6 +5386,18 @@
       <w:szCs w:val="18"/>
     </w:rPr>
   </w:style>
+  <w:style w:type="character" w:styleId="FollowedHyperlink">
+    <w:name w:val="FollowedHyperlink"/>
+    <w:basedOn w:val="DefaultParagraphFont"/>
+    <w:uiPriority w:val="99"/>
+    <w:semiHidden/>
+    <w:unhideWhenUsed/>
+    <w:rsid w:val="00723821"/>
+    <w:rPr>
+      <w:color w:val="954F72" w:themeColor="followedHyperlink"/>
+      <w:u w:val="single"/>
+    </w:rPr>
+  </w:style>
 </w:styles>
 </file>
 
@@ -5882,7 +5667,7 @@
 </file>
 
 <file path=customXml/itemProps1.xml><?xml version="1.0" encoding="utf-8"?>
-<ds:datastoreItem xmlns:ds="http://schemas.openxmlformats.org/officeDocument/2006/customXml" ds:itemID="{2122D875-CC79-46DA-BB8C-987E5753012D}">
+<ds:datastoreItem xmlns:ds="http://schemas.openxmlformats.org/officeDocument/2006/customXml" ds:itemID="{27F5A7F7-BE30-4C1E-907D-73038E242E01}">
   <ds:schemaRefs>
     <ds:schemaRef ds:uri="http://schemas.openxmlformats.org/officeDocument/2006/bibliography"/>
   </ds:schemaRefs>

</xml_diff>

<commit_message>
Added Sensor to Report
</commit_message>
<xml_diff>
--- a/final/documentation/FinalReport.docx
+++ b/final/documentation/FinalReport.docx
@@ -184,7 +184,7 @@
           <w:r>
             <w:fldChar w:fldCharType="separate"/>
           </w:r>
-          <w:hyperlink w:anchor="_Toc437030824" w:history="1">
+          <w:hyperlink w:anchor="_Toc437076118" w:history="1">
             <w:r>
               <w:rPr>
                 <w:rStyle w:val="Hyperlink"/>
@@ -192,6 +192,8 @@
               </w:rPr>
               <w:t>Overview</w:t>
             </w:r>
+            <w:bookmarkStart w:id="0" w:name="_GoBack"/>
+            <w:bookmarkEnd w:id="0"/>
             <w:r>
               <w:rPr>
                 <w:noProof/>
@@ -211,7 +213,7 @@
                 <w:noProof/>
                 <w:webHidden/>
               </w:rPr>
-              <w:instrText xml:space="preserve"> PAGEREF _Toc437030824 \h </w:instrText>
+              <w:instrText xml:space="preserve"> PAGEREF _Toc437076118 \h </w:instrText>
             </w:r>
             <w:r>
               <w:rPr>
@@ -253,7 +255,7 @@
               <w:noProof/>
             </w:rPr>
           </w:pPr>
-          <w:hyperlink w:anchor="_Toc437030825" w:history="1">
+          <w:hyperlink w:anchor="_Toc437076119" w:history="1">
             <w:r>
               <w:rPr>
                 <w:rStyle w:val="Hyperlink"/>
@@ -281,7 +283,7 @@
                 <w:noProof/>
                 <w:webHidden/>
               </w:rPr>
-              <w:instrText xml:space="preserve"> PAGEREF _Toc437030825 \h </w:instrText>
+              <w:instrText xml:space="preserve"> PAGEREF _Toc437076119 \h </w:instrText>
             </w:r>
             <w:r>
               <w:rPr>
@@ -323,7 +325,7 @@
               <w:noProof/>
             </w:rPr>
           </w:pPr>
-          <w:hyperlink w:anchor="_Toc437030826" w:history="1">
+          <w:hyperlink w:anchor="_Toc437076120" w:history="1">
             <w:r>
               <w:rPr>
                 <w:rStyle w:val="Hyperlink"/>
@@ -350,7 +352,7 @@
                 <w:noProof/>
                 <w:webHidden/>
               </w:rPr>
-              <w:instrText xml:space="preserve"> PAGEREF _Toc437030826 \h </w:instrText>
+              <w:instrText xml:space="preserve"> PAGEREF _Toc437076120 \h </w:instrText>
             </w:r>
             <w:r>
               <w:rPr>
@@ -370,7 +372,7 @@
                 <w:noProof/>
                 <w:webHidden/>
               </w:rPr>
-              <w:t>3</w:t>
+              <w:t>4</w:t>
             </w:r>
             <w:r>
               <w:rPr>
@@ -392,7 +394,7 @@
               <w:noProof/>
             </w:rPr>
           </w:pPr>
-          <w:hyperlink w:anchor="_Toc437030827" w:history="1">
+          <w:hyperlink w:anchor="_Toc437076121" w:history="1">
             <w:r>
               <w:rPr>
                 <w:rStyle w:val="Hyperlink"/>
@@ -419,7 +421,7 @@
                 <w:noProof/>
                 <w:webHidden/>
               </w:rPr>
-              <w:instrText xml:space="preserve"> PAGEREF _Toc437030827 \h </w:instrText>
+              <w:instrText xml:space="preserve"> PAGEREF _Toc437076121 \h </w:instrText>
             </w:r>
             <w:r>
               <w:rPr>
@@ -439,7 +441,7 @@
                 <w:noProof/>
                 <w:webHidden/>
               </w:rPr>
-              <w:t>3</w:t>
+              <w:t>4</w:t>
             </w:r>
             <w:r>
               <w:rPr>
@@ -461,7 +463,7 @@
               <w:noProof/>
             </w:rPr>
           </w:pPr>
-          <w:hyperlink w:anchor="_Toc437030828" w:history="1">
+          <w:hyperlink w:anchor="_Toc437076122" w:history="1">
             <w:r>
               <w:rPr>
                 <w:rStyle w:val="Hyperlink"/>
@@ -488,7 +490,7 @@
                 <w:noProof/>
                 <w:webHidden/>
               </w:rPr>
-              <w:instrText xml:space="preserve"> PAGEREF _Toc437030828 \h </w:instrText>
+              <w:instrText xml:space="preserve"> PAGEREF _Toc437076122 \h </w:instrText>
             </w:r>
             <w:r>
               <w:rPr>
@@ -530,7 +532,7 @@
               <w:noProof/>
             </w:rPr>
           </w:pPr>
-          <w:hyperlink w:anchor="_Toc437030829" w:history="1">
+          <w:hyperlink w:anchor="_Toc437076123" w:history="1">
             <w:r>
               <w:rPr>
                 <w:rStyle w:val="Hyperlink"/>
@@ -557,7 +559,7 @@
                 <w:noProof/>
                 <w:webHidden/>
               </w:rPr>
-              <w:instrText xml:space="preserve"> PAGEREF _Toc437030829 \h </w:instrText>
+              <w:instrText xml:space="preserve"> PAGEREF _Toc437076123 \h </w:instrText>
             </w:r>
             <w:r>
               <w:rPr>
@@ -599,7 +601,7 @@
               <w:noProof/>
             </w:rPr>
           </w:pPr>
-          <w:hyperlink w:anchor="_Toc437030830" w:history="1">
+          <w:hyperlink w:anchor="_Toc437076124" w:history="1">
             <w:r>
               <w:rPr>
                 <w:rStyle w:val="Hyperlink"/>
@@ -626,7 +628,7 @@
                 <w:noProof/>
                 <w:webHidden/>
               </w:rPr>
-              <w:instrText xml:space="preserve"> PAGEREF _Toc437030830 \h </w:instrText>
+              <w:instrText xml:space="preserve"> PAGEREF _Toc437076124 \h </w:instrText>
             </w:r>
             <w:r>
               <w:rPr>
@@ -668,7 +670,7 @@
               <w:noProof/>
             </w:rPr>
           </w:pPr>
-          <w:hyperlink w:anchor="_Toc437030831" w:history="1">
+          <w:hyperlink w:anchor="_Toc437076125" w:history="1">
             <w:r>
               <w:rPr>
                 <w:rStyle w:val="Hyperlink"/>
@@ -695,7 +697,7 @@
                 <w:noProof/>
                 <w:webHidden/>
               </w:rPr>
-              <w:instrText xml:space="preserve"> PAGEREF _Toc437030831 \h </w:instrText>
+              <w:instrText xml:space="preserve"> PAGEREF _Toc437076125 \h </w:instrText>
             </w:r>
             <w:r>
               <w:rPr>
@@ -737,7 +739,7 @@
               <w:noProof/>
             </w:rPr>
           </w:pPr>
-          <w:hyperlink w:anchor="_Toc437030832" w:history="1">
+          <w:hyperlink w:anchor="_Toc437076126" w:history="1">
             <w:r>
               <w:rPr>
                 <w:rStyle w:val="Hyperlink"/>
@@ -764,7 +766,7 @@
                 <w:noProof/>
                 <w:webHidden/>
               </w:rPr>
-              <w:instrText xml:space="preserve"> PAGEREF _Toc437030832 \h </w:instrText>
+              <w:instrText xml:space="preserve"> PAGEREF _Toc437076126 \h </w:instrText>
             </w:r>
             <w:r>
               <w:rPr>
@@ -806,7 +808,7 @@
               <w:noProof/>
             </w:rPr>
           </w:pPr>
-          <w:hyperlink w:anchor="_Toc437030833" w:history="1">
+          <w:hyperlink w:anchor="_Toc437076127" w:history="1">
             <w:r>
               <w:rPr>
                 <w:rStyle w:val="Hyperlink"/>
@@ -833,7 +835,7 @@
                 <w:noProof/>
                 <w:webHidden/>
               </w:rPr>
-              <w:instrText xml:space="preserve"> PAGEREF _Toc437030833 \h </w:instrText>
+              <w:instrText xml:space="preserve"> PAGEREF _Toc437076127 \h </w:instrText>
             </w:r>
             <w:r>
               <w:rPr>
@@ -875,7 +877,7 @@
               <w:noProof/>
             </w:rPr>
           </w:pPr>
-          <w:hyperlink w:anchor="_Toc437030834" w:history="1">
+          <w:hyperlink w:anchor="_Toc437076128" w:history="1">
             <w:r>
               <w:rPr>
                 <w:rStyle w:val="Hyperlink"/>
@@ -902,7 +904,7 @@
                 <w:noProof/>
                 <w:webHidden/>
               </w:rPr>
-              <w:instrText xml:space="preserve"> PAGEREF _Toc437030834 \h </w:instrText>
+              <w:instrText xml:space="preserve"> PAGEREF _Toc437076128 \h </w:instrText>
             </w:r>
             <w:r>
               <w:rPr>
@@ -944,13 +946,13 @@
               <w:noProof/>
             </w:rPr>
           </w:pPr>
-          <w:hyperlink w:anchor="_Toc437030835" w:history="1">
+          <w:hyperlink w:anchor="_Toc437076129" w:history="1">
             <w:r>
               <w:rPr>
                 <w:rStyle w:val="Hyperlink"/>
                 <w:noProof/>
               </w:rPr>
-              <w:t>Testing Design</w:t>
+              <w:t>Ultrasonic Distance Sensor</w:t>
             </w:r>
             <w:r>
               <w:rPr>
@@ -971,7 +973,7 @@
                 <w:noProof/>
                 <w:webHidden/>
               </w:rPr>
-              <w:instrText xml:space="preserve"> PAGEREF _Toc437030835 \h </w:instrText>
+              <w:instrText xml:space="preserve"> PAGEREF _Toc437076129 \h </w:instrText>
             </w:r>
             <w:r>
               <w:rPr>
@@ -1013,13 +1015,13 @@
               <w:noProof/>
             </w:rPr>
           </w:pPr>
-          <w:hyperlink w:anchor="_Toc437030836" w:history="1">
+          <w:hyperlink w:anchor="_Toc437076130" w:history="1">
             <w:r>
               <w:rPr>
                 <w:rStyle w:val="Hyperlink"/>
                 <w:noProof/>
               </w:rPr>
-              <w:t>Overview</w:t>
+              <w:t>Task 1</w:t>
             </w:r>
             <w:r>
               <w:rPr>
@@ -1040,7 +1042,7 @@
                 <w:noProof/>
                 <w:webHidden/>
               </w:rPr>
-              <w:instrText xml:space="preserve"> PAGEREF _Toc437030836 \h </w:instrText>
+              <w:instrText xml:space="preserve"> PAGEREF _Toc437076130 \h </w:instrText>
             </w:r>
             <w:r>
               <w:rPr>
@@ -1082,13 +1084,13 @@
               <w:noProof/>
             </w:rPr>
           </w:pPr>
-          <w:hyperlink w:anchor="_Toc437030837" w:history="1">
+          <w:hyperlink w:anchor="_Toc437076131" w:history="1">
             <w:r>
               <w:rPr>
                 <w:rStyle w:val="Hyperlink"/>
                 <w:noProof/>
               </w:rPr>
-              <w:t>Tests</w:t>
+              <w:t>Task 2</w:t>
             </w:r>
             <w:r>
               <w:rPr>
@@ -1109,7 +1111,7 @@
                 <w:noProof/>
                 <w:webHidden/>
               </w:rPr>
-              <w:instrText xml:space="preserve"> PAGEREF _Toc437030837 \h </w:instrText>
+              <w:instrText xml:space="preserve"> PAGEREF _Toc437076131 \h </w:instrText>
             </w:r>
             <w:r>
               <w:rPr>
@@ -1129,7 +1131,76 @@
                 <w:noProof/>
                 <w:webHidden/>
               </w:rPr>
-              <w:t>21</w:t>
+              <w:t>20</w:t>
+            </w:r>
+            <w:r>
+              <w:rPr>
+                <w:noProof/>
+                <w:webHidden/>
+              </w:rPr>
+              <w:fldChar w:fldCharType="end"/>
+            </w:r>
+          </w:hyperlink>
+        </w:p>
+        <w:p>
+          <w:pPr>
+            <w:pStyle w:val="TOC3"/>
+            <w:tabs>
+              <w:tab w:val="right" w:leader="dot" w:pos="9350"/>
+            </w:tabs>
+            <w:rPr>
+              <w:rFonts w:cstheme="minorBidi"/>
+              <w:noProof/>
+            </w:rPr>
+          </w:pPr>
+          <w:hyperlink w:anchor="_Toc437076132" w:history="1">
+            <w:r>
+              <w:rPr>
+                <w:rStyle w:val="Hyperlink"/>
+                <w:noProof/>
+              </w:rPr>
+              <w:t>Task 3</w:t>
+            </w:r>
+            <w:r>
+              <w:rPr>
+                <w:noProof/>
+                <w:webHidden/>
+              </w:rPr>
+              <w:tab/>
+            </w:r>
+            <w:r>
+              <w:rPr>
+                <w:noProof/>
+                <w:webHidden/>
+              </w:rPr>
+              <w:fldChar w:fldCharType="begin"/>
+            </w:r>
+            <w:r>
+              <w:rPr>
+                <w:noProof/>
+                <w:webHidden/>
+              </w:rPr>
+              <w:instrText xml:space="preserve"> PAGEREF _Toc437076132 \h </w:instrText>
+            </w:r>
+            <w:r>
+              <w:rPr>
+                <w:noProof/>
+                <w:webHidden/>
+              </w:rPr>
+            </w:r>
+            <w:r>
+              <w:rPr>
+                <w:noProof/>
+                <w:webHidden/>
+              </w:rPr>
+              <w:fldChar w:fldCharType="separate"/>
+            </w:r>
+            <w:r>
+              <w:rPr>
+                <w:noProof/>
+                <w:webHidden/>
+              </w:rPr>
+              <w:t>20</w:t>
             </w:r>
             <w:r>
               <w:rPr>
@@ -1211,12 +1282,11 @@
       <w:pPr>
         <w:pStyle w:val="Heading1"/>
       </w:pPr>
-      <w:bookmarkStart w:id="0" w:name="_Toc437030824"/>
-      <w:r>
-        <w:lastRenderedPageBreak/>
+      <w:bookmarkStart w:id="1" w:name="_Toc437076118"/>
+      <w:r>
         <w:t>Overview</w:t>
       </w:r>
-      <w:bookmarkEnd w:id="0"/>
+      <w:bookmarkEnd w:id="1"/>
     </w:p>
     <w:p>
       <w:pPr>
@@ -1232,14 +1302,14 @@
           <w:rFonts w:eastAsia="Times New Roman"/>
         </w:rPr>
       </w:pPr>
-      <w:bookmarkStart w:id="1" w:name="_Toc437030825"/>
+      <w:bookmarkStart w:id="2" w:name="_Toc437076119"/>
       <w:r>
         <w:rPr>
           <w:rFonts w:eastAsia="Times New Roman"/>
         </w:rPr>
         <w:t>Design Summary</w:t>
       </w:r>
-      <w:bookmarkEnd w:id="1"/>
+      <w:bookmarkEnd w:id="2"/>
     </w:p>
     <w:p/>
     <w:p>
@@ -1282,22 +1352,22 @@
       <w:pPr>
         <w:pStyle w:val="Heading1"/>
       </w:pPr>
-      <w:bookmarkStart w:id="2" w:name="_Toc437030826"/>
+      <w:bookmarkStart w:id="3" w:name="_Toc437076120"/>
       <w:r>
         <w:lastRenderedPageBreak/>
         <w:t>Hardware Design</w:t>
       </w:r>
-      <w:bookmarkEnd w:id="2"/>
+      <w:bookmarkEnd w:id="3"/>
     </w:p>
     <w:p>
       <w:pPr>
         <w:pStyle w:val="Heading3"/>
       </w:pPr>
-      <w:bookmarkStart w:id="3" w:name="_Toc437030827"/>
+      <w:bookmarkStart w:id="4" w:name="_Toc437076121"/>
       <w:r>
         <w:t>Hardware</w:t>
       </w:r>
-      <w:bookmarkEnd w:id="3"/>
+      <w:bookmarkEnd w:id="4"/>
       <w:r>
         <w:t xml:space="preserve"> </w:t>
       </w:r>
@@ -1759,11 +1829,11 @@
       <w:pPr>
         <w:pStyle w:val="Heading3"/>
       </w:pPr>
-      <w:bookmarkStart w:id="4" w:name="_Toc437030828"/>
+      <w:bookmarkStart w:id="5" w:name="_Toc437076122"/>
       <w:r>
         <w:t>Additional Part description</w:t>
       </w:r>
-      <w:bookmarkEnd w:id="4"/>
+      <w:bookmarkEnd w:id="5"/>
     </w:p>
     <w:p/>
     <w:p>
@@ -2566,7 +2636,7 @@
       <w:pPr>
         <w:pStyle w:val="Heading3"/>
       </w:pPr>
-      <w:bookmarkStart w:id="5" w:name="_Toc437030829"/>
+      <w:bookmarkStart w:id="6" w:name="_Toc437076123"/>
       <w:r>
         <w:lastRenderedPageBreak/>
         <w:t>Pin A</w:t>
@@ -2586,7 +2656,7 @@
       <w:r>
         <w:t>escriptions</w:t>
       </w:r>
-      <w:bookmarkEnd w:id="5"/>
+      <w:bookmarkEnd w:id="6"/>
     </w:p>
     <w:p/>
     <w:p>
@@ -2719,14 +2789,14 @@
         <w:rPr>
           <w:rStyle w:val="CommentReference"/>
         </w:rPr>
-        <w:commentReference w:id="6"/>
+        <w:commentReference w:id="7"/>
       </w:r>
     </w:p>
     <w:p>
       <w:pPr>
         <w:pStyle w:val="Heading3"/>
       </w:pPr>
-      <w:bookmarkStart w:id="7" w:name="_Toc437030830"/>
+      <w:bookmarkStart w:id="8" w:name="_Toc437076124"/>
       <w:r>
         <w:lastRenderedPageBreak/>
         <w:t>Circuit D</w:t>
@@ -2734,7 +2804,7 @@
       <w:r>
         <w:t>iagrams</w:t>
       </w:r>
-      <w:bookmarkEnd w:id="7"/>
+      <w:bookmarkEnd w:id="8"/>
     </w:p>
     <w:p/>
     <w:p>
@@ -2818,11 +2888,11 @@
         <w:lastRenderedPageBreak/>
         <w:t xml:space="preserve">IR Circuit </w:t>
       </w:r>
-      <w:commentRangeStart w:id="8"/>
+      <w:commentRangeStart w:id="9"/>
       <w:r>
         <w:t>Diagrams</w:t>
       </w:r>
-      <w:commentRangeEnd w:id="8"/>
+      <w:commentRangeEnd w:id="9"/>
       <w:r>
         <w:rPr>
           <w:rStyle w:val="CommentReference"/>
@@ -2830,7 +2900,7 @@
           <w:color w:val="auto"/>
           <w:spacing w:val="0"/>
         </w:rPr>
-        <w:commentReference w:id="8"/>
+        <w:commentReference w:id="9"/>
       </w:r>
     </w:p>
     <w:p/>
@@ -3215,36 +3285,36 @@
       <w:pPr>
         <w:pStyle w:val="Heading1"/>
       </w:pPr>
-      <w:bookmarkStart w:id="9" w:name="_Toc437030831"/>
+      <w:bookmarkStart w:id="10" w:name="_Toc437076125"/>
       <w:r>
         <w:lastRenderedPageBreak/>
         <w:t xml:space="preserve">Software </w:t>
       </w:r>
-      <w:commentRangeStart w:id="10"/>
+      <w:commentRangeStart w:id="11"/>
       <w:r>
         <w:t>Design</w:t>
       </w:r>
-      <w:commentRangeEnd w:id="10"/>
+      <w:commentRangeEnd w:id="11"/>
       <w:r>
         <w:rPr>
           <w:rStyle w:val="CommentReference"/>
           <w:rFonts w:asciiTheme="minorHAnsi" w:eastAsiaTheme="minorEastAsia" w:hAnsiTheme="minorHAnsi" w:cstheme="minorBidi"/>
           <w:color w:val="auto"/>
         </w:rPr>
-        <w:commentReference w:id="10"/>
-      </w:r>
-      <w:bookmarkEnd w:id="9"/>
+        <w:commentReference w:id="11"/>
+      </w:r>
+      <w:bookmarkEnd w:id="10"/>
     </w:p>
     <w:p/>
     <w:p>
       <w:pPr>
         <w:pStyle w:val="Heading3"/>
       </w:pPr>
-      <w:bookmarkStart w:id="11" w:name="_Toc437030832"/>
+      <w:bookmarkStart w:id="12" w:name="_Toc437076126"/>
       <w:r>
         <w:t>Overview</w:t>
       </w:r>
-      <w:bookmarkEnd w:id="11"/>
+      <w:bookmarkEnd w:id="12"/>
     </w:p>
     <w:p/>
     <w:p>
@@ -3346,15 +3416,7 @@
         <w:rPr>
           <w:rFonts w:eastAsia="Times New Roman"/>
         </w:rPr>
-        <w:t xml:space="preserve">The rightmost state machine below describes the high level state machine that we will be implementing in main.c. As described previously in this document, the states findLine, handleCollision, </w:t>
-      </w:r>
-      <w:bookmarkStart w:id="12" w:name="_GoBack"/>
-      <w:bookmarkEnd w:id="12"/>
-      <w:r>
-        <w:rPr>
-          <w:rFonts w:eastAsia="Times New Roman"/>
-        </w:rPr>
-        <w:t xml:space="preserve">avoidObstacle, and detectObstacle in the main.c state machine will be located in separate files. The descriptions of these state machines are depicted by the diagrams below. Additionally, the diagram shows files that the state machines are in will be listed in. Each state will call a function that carries out an action. For example: the turnLeft state will call a function turnLeft() that makes the robot turnLeft. The readHc state will call a function readHc() that reads from the sensor. The same goes for all of the other states. </w:t>
+        <w:t xml:space="preserve">The rightmost state machine below describes the high level state machine that we will be implementing in main.c. As described previously in this document, the states findLine, handleCollision, avoidObstacle, and detectObstacle in the main.c state machine will be located in separate files. The descriptions of these state machines are depicted by the diagrams below. Additionally, the diagram shows files that the state machines are in will be listed in. Each state will call a function that carries out an action. For example: the turnLeft state will call a function turnLeft() that makes the robot turnLeft. The readHc state will call a function readHc() that reads from the sensor. The same goes for all of the other states. </w:t>
       </w:r>
     </w:p>
     <w:p/>
@@ -3367,7 +3429,7 @@
       <w:pPr>
         <w:pStyle w:val="Heading3"/>
       </w:pPr>
-      <w:bookmarkStart w:id="13" w:name="_Toc437030833"/>
+      <w:bookmarkStart w:id="13" w:name="_Toc437076127"/>
       <w:r>
         <w:lastRenderedPageBreak/>
         <w:t>Block Diagram</w:t>
@@ -3509,7 +3571,7 @@
       <w:pPr>
         <w:pStyle w:val="Heading3"/>
       </w:pPr>
-      <w:bookmarkStart w:id="14" w:name="_Toc437030834"/>
+      <w:bookmarkStart w:id="14" w:name="_Toc437076128"/>
       <w:r>
         <w:lastRenderedPageBreak/>
         <w:t>Function Descriptions</w:t>
@@ -3893,21 +3955,25 @@
         <w:pStyle w:val="Heading1"/>
       </w:pPr>
       <w:bookmarkStart w:id="15" w:name="_Toc437075489"/>
+      <w:bookmarkStart w:id="16" w:name="_Toc437076129"/>
       <w:r>
         <w:lastRenderedPageBreak/>
         <w:t>Ultrasonic Distance Sensor</w:t>
       </w:r>
       <w:bookmarkEnd w:id="15"/>
+      <w:bookmarkEnd w:id="16"/>
     </w:p>
     <w:p>
       <w:pPr>
         <w:pStyle w:val="Heading3"/>
       </w:pPr>
-      <w:bookmarkStart w:id="16" w:name="_Toc437075490"/>
+      <w:bookmarkStart w:id="17" w:name="_Toc437075490"/>
+      <w:bookmarkStart w:id="18" w:name="_Toc437076130"/>
       <w:r>
         <w:t>Task 1</w:t>
       </w:r>
-      <w:bookmarkEnd w:id="16"/>
+      <w:bookmarkEnd w:id="17"/>
+      <w:bookmarkEnd w:id="18"/>
     </w:p>
     <w:p/>
     <w:p>
@@ -3941,11 +4007,13 @@
       <w:pPr>
         <w:pStyle w:val="Heading3"/>
       </w:pPr>
-      <w:bookmarkStart w:id="17" w:name="_Toc437075491"/>
+      <w:bookmarkStart w:id="19" w:name="_Toc437075491"/>
+      <w:bookmarkStart w:id="20" w:name="_Toc437076131"/>
       <w:r>
         <w:t>Task 2</w:t>
       </w:r>
-      <w:bookmarkEnd w:id="17"/>
+      <w:bookmarkEnd w:id="19"/>
+      <w:bookmarkEnd w:id="20"/>
     </w:p>
     <w:p/>
     <w:p>
@@ -3967,11 +4035,13 @@
       <w:pPr>
         <w:pStyle w:val="Heading3"/>
       </w:pPr>
-      <w:bookmarkStart w:id="18" w:name="_Toc437075492"/>
+      <w:bookmarkStart w:id="21" w:name="_Toc437075492"/>
+      <w:bookmarkStart w:id="22" w:name="_Toc437076132"/>
       <w:r>
         <w:t>Task 3</w:t>
       </w:r>
-      <w:bookmarkEnd w:id="18"/>
+      <w:bookmarkEnd w:id="21"/>
+      <w:bookmarkEnd w:id="22"/>
     </w:p>
     <w:p/>
     <w:p>
@@ -3992,7 +4062,7 @@
 
 <file path=word/comments.xml><?xml version="1.0" encoding="utf-8"?>
 <w:comments xmlns:wpc="http://schemas.microsoft.com/office/word/2010/wordprocessingCanvas" xmlns:mc="http://schemas.openxmlformats.org/markup-compatibility/2006" xmlns:o="urn:schemas-microsoft-com:office:office" xmlns:r="http://schemas.openxmlformats.org/officeDocument/2006/relationships" xmlns:m="http://schemas.openxmlformats.org/officeDocument/2006/math" xmlns:v="urn:schemas-microsoft-com:vml" xmlns:wp14="http://schemas.microsoft.com/office/word/2010/wordprocessingDrawing" xmlns:wp="http://schemas.openxmlformats.org/drawingml/2006/wordprocessingDrawing" xmlns:w10="urn:schemas-microsoft-com:office:word" xmlns:w="http://schemas.openxmlformats.org/wordprocessingml/2006/main" xmlns:w14="http://schemas.microsoft.com/office/word/2010/wordml" xmlns:w15="http://schemas.microsoft.com/office/word/2012/wordml" xmlns:wpg="http://schemas.microsoft.com/office/word/2010/wordprocessingGroup" xmlns:wpi="http://schemas.microsoft.com/office/word/2010/wordprocessingInk" xmlns:wne="http://schemas.microsoft.com/office/word/2006/wordml" xmlns:wps="http://schemas.microsoft.com/office/word/2010/wordprocessingShape" mc:Ignorable="w14 w15 wp14">
-  <w:comment w:id="6" w:author="abigailfrancis" w:date="2015-12-04T21:51:00Z" w:initials="a">
+  <w:comment w:id="7" w:author="abigailfrancis" w:date="2015-12-04T21:51:00Z" w:initials="a">
     <w:p>
       <w:pPr>
         <w:pStyle w:val="CommentText"/>
@@ -4008,7 +4078,7 @@
       </w:r>
     </w:p>
   </w:comment>
-  <w:comment w:id="8" w:author="abigailfrancis" w:date="2015-12-04T21:52:00Z" w:initials="a">
+  <w:comment w:id="9" w:author="abigailfrancis" w:date="2015-12-04T21:52:00Z" w:initials="a">
     <w:p>
       <w:pPr>
         <w:pStyle w:val="CommentText"/>
@@ -4029,7 +4099,7 @@
       </w:pPr>
     </w:p>
   </w:comment>
-  <w:comment w:id="10" w:author="abigailfrancis" w:date="2015-12-04T22:17:00Z" w:initials="a">
+  <w:comment w:id="11" w:author="abigailfrancis" w:date="2015-12-04T22:17:00Z" w:initials="a">
     <w:p>
       <w:pPr>
         <w:pStyle w:val="CommentText"/>
@@ -5667,7 +5737,7 @@
 </file>
 
 <file path=customXml/itemProps1.xml><?xml version="1.0" encoding="utf-8"?>
-<ds:datastoreItem xmlns:ds="http://schemas.openxmlformats.org/officeDocument/2006/customXml" ds:itemID="{27F5A7F7-BE30-4C1E-907D-73038E242E01}">
+<ds:datastoreItem xmlns:ds="http://schemas.openxmlformats.org/officeDocument/2006/customXml" ds:itemID="{71DAADF0-68B4-40B0-BB1C-680B1072B8E0}">
   <ds:schemaRefs>
     <ds:schemaRef ds:uri="http://schemas.openxmlformats.org/officeDocument/2006/bibliography"/>
   </ds:schemaRefs>

</xml_diff>